<commit_message>
updated documentation and ppt
</commit_message>
<xml_diff>
--- a/Dokumentáció/Fejlesztoisablon.docx
+++ b/Dokumentáció/Fejlesztoisablon.docx
@@ -26,7 +26,7 @@
       <w:pPr>
         <w:pStyle w:val="Cmsor1"/>
       </w:pPr>
-      <w:bookmarkStart w:id="0" w:name="_Toc214605221"/>
+      <w:bookmarkStart w:id="0" w:name="_Toc220320450"/>
       <w:r>
         <w:t>Tartalomjegyzék</w:t>
       </w:r>
@@ -110,7 +110,7 @@
         <w:rPr>
           <w:noProof/>
         </w:rPr>
-        <w:instrText xml:space="preserve"> PAGEREF _Toc214605221 \h </w:instrText>
+        <w:instrText xml:space="preserve"> PAGEREF _Toc220320450 \h </w:instrText>
       </w:r>
       <w:r>
         <w:rPr>
@@ -187,7 +187,7 @@
         <w:rPr>
           <w:noProof/>
         </w:rPr>
-        <w:instrText xml:space="preserve"> PAGEREF _Toc214605222 \h </w:instrText>
+        <w:instrText xml:space="preserve"> PAGEREF _Toc220320451 \h </w:instrText>
       </w:r>
       <w:r>
         <w:rPr>
@@ -204,7 +204,7 @@
         <w:rPr>
           <w:noProof/>
         </w:rPr>
-        <w:t>2</w:t>
+        <w:t>3</w:t>
       </w:r>
       <w:r>
         <w:rPr>
@@ -264,7 +264,7 @@
         <w:rPr>
           <w:noProof/>
         </w:rPr>
-        <w:instrText xml:space="preserve"> PAGEREF _Toc214605223 \h </w:instrText>
+        <w:instrText xml:space="preserve"> PAGEREF _Toc220320452 \h </w:instrText>
       </w:r>
       <w:r>
         <w:rPr>
@@ -281,7 +281,7 @@
         <w:rPr>
           <w:noProof/>
         </w:rPr>
-        <w:t>2</w:t>
+        <w:t>3</w:t>
       </w:r>
       <w:r>
         <w:rPr>
@@ -341,7 +341,7 @@
         <w:rPr>
           <w:noProof/>
         </w:rPr>
-        <w:instrText xml:space="preserve"> PAGEREF _Toc214605224 \h </w:instrText>
+        <w:instrText xml:space="preserve"> PAGEREF _Toc220320453 \h </w:instrText>
       </w:r>
       <w:r>
         <w:rPr>
@@ -358,7 +358,7 @@
         <w:rPr>
           <w:noProof/>
         </w:rPr>
-        <w:t>2</w:t>
+        <w:t>3</w:t>
       </w:r>
       <w:r>
         <w:rPr>
@@ -418,7 +418,7 @@
         <w:rPr>
           <w:noProof/>
         </w:rPr>
-        <w:instrText xml:space="preserve"> PAGEREF _Toc214605225 \h </w:instrText>
+        <w:instrText xml:space="preserve"> PAGEREF _Toc220320454 \h </w:instrText>
       </w:r>
       <w:r>
         <w:rPr>
@@ -435,7 +435,7 @@
         <w:rPr>
           <w:noProof/>
         </w:rPr>
-        <w:t>3</w:t>
+        <w:t>4</w:t>
       </w:r>
       <w:r>
         <w:rPr>
@@ -495,7 +495,7 @@
         <w:rPr>
           <w:noProof/>
         </w:rPr>
-        <w:instrText xml:space="preserve"> PAGEREF _Toc214605226 \h </w:instrText>
+        <w:instrText xml:space="preserve"> PAGEREF _Toc220320455 \h </w:instrText>
       </w:r>
       <w:r>
         <w:rPr>
@@ -512,7 +512,7 @@
         <w:rPr>
           <w:noProof/>
         </w:rPr>
-        <w:t>3</w:t>
+        <w:t>4</w:t>
       </w:r>
       <w:r>
         <w:rPr>
@@ -554,7 +554,7 @@
         <w:rPr>
           <w:noProof/>
         </w:rPr>
-        <w:t>Fejlesztői környezetek</w:t>
+        <w:t>A projektben használt webfejlesztési technológiák</w:t>
       </w:r>
       <w:r>
         <w:rPr>
@@ -572,7 +572,7 @@
         <w:rPr>
           <w:noProof/>
         </w:rPr>
-        <w:instrText xml:space="preserve"> PAGEREF _Toc214605227 \h </w:instrText>
+        <w:instrText xml:space="preserve"> PAGEREF _Toc220320456 \h </w:instrText>
       </w:r>
       <w:r>
         <w:rPr>
@@ -589,7 +589,7 @@
         <w:rPr>
           <w:noProof/>
         </w:rPr>
-        <w:t>4</w:t>
+        <w:t>5</w:t>
       </w:r>
       <w:r>
         <w:rPr>
@@ -631,7 +631,7 @@
         <w:rPr>
           <w:noProof/>
         </w:rPr>
-        <w:t>XAMPP</w:t>
+        <w:t>Fejlesztői környezetek</w:t>
       </w:r>
       <w:r>
         <w:rPr>
@@ -649,7 +649,7 @@
         <w:rPr>
           <w:noProof/>
         </w:rPr>
-        <w:instrText xml:space="preserve"> PAGEREF _Toc214605228 \h </w:instrText>
+        <w:instrText xml:space="preserve"> PAGEREF _Toc220320457 \h </w:instrText>
       </w:r>
       <w:r>
         <w:rPr>
@@ -666,7 +666,161 @@
         <w:rPr>
           <w:noProof/>
         </w:rPr>
-        <w:t>4</w:t>
+        <w:t>5</w:t>
+      </w:r>
+      <w:r>
+        <w:rPr>
+          <w:noProof/>
+        </w:rPr>
+        <w:fldChar w:fldCharType="end"/>
+      </w:r>
+    </w:p>
+    <w:p>
+      <w:pPr>
+        <w:pStyle w:val="TJ3"/>
+        <w:tabs>
+          <w:tab w:val="left" w:pos="1760"/>
+          <w:tab w:val="right" w:leader="dot" w:pos="8777"/>
+        </w:tabs>
+        <w:rPr>
+          <w:rFonts w:asciiTheme="minorHAnsi" w:eastAsiaTheme="minorEastAsia" w:hAnsiTheme="minorHAnsi"/>
+          <w:noProof/>
+          <w:sz w:val="22"/>
+          <w:lang w:eastAsia="hu-HU"/>
+        </w:rPr>
+      </w:pPr>
+      <w:r>
+        <w:rPr>
+          <w:noProof/>
+        </w:rPr>
+        <w:t>4.1.1</w:t>
+      </w:r>
+      <w:r>
+        <w:rPr>
+          <w:rFonts w:asciiTheme="minorHAnsi" w:eastAsiaTheme="minorEastAsia" w:hAnsiTheme="minorHAnsi"/>
+          <w:noProof/>
+          <w:sz w:val="22"/>
+          <w:lang w:eastAsia="hu-HU"/>
+        </w:rPr>
+        <w:tab/>
+      </w:r>
+      <w:r>
+        <w:rPr>
+          <w:noProof/>
+        </w:rPr>
+        <w:t>Visual Studio Code</w:t>
+      </w:r>
+      <w:r>
+        <w:rPr>
+          <w:noProof/>
+        </w:rPr>
+        <w:tab/>
+      </w:r>
+      <w:r>
+        <w:rPr>
+          <w:noProof/>
+        </w:rPr>
+        <w:fldChar w:fldCharType="begin"/>
+      </w:r>
+      <w:r>
+        <w:rPr>
+          <w:noProof/>
+        </w:rPr>
+        <w:instrText xml:space="preserve"> PAGEREF _Toc220320458 \h </w:instrText>
+      </w:r>
+      <w:r>
+        <w:rPr>
+          <w:noProof/>
+        </w:rPr>
+      </w:r>
+      <w:r>
+        <w:rPr>
+          <w:noProof/>
+        </w:rPr>
+        <w:fldChar w:fldCharType="separate"/>
+      </w:r>
+      <w:r>
+        <w:rPr>
+          <w:noProof/>
+        </w:rPr>
+        <w:t>5</w:t>
+      </w:r>
+      <w:r>
+        <w:rPr>
+          <w:noProof/>
+        </w:rPr>
+        <w:fldChar w:fldCharType="end"/>
+      </w:r>
+    </w:p>
+    <w:p>
+      <w:pPr>
+        <w:pStyle w:val="TJ3"/>
+        <w:tabs>
+          <w:tab w:val="left" w:pos="1760"/>
+          <w:tab w:val="right" w:leader="dot" w:pos="8777"/>
+        </w:tabs>
+        <w:rPr>
+          <w:rFonts w:asciiTheme="minorHAnsi" w:eastAsiaTheme="minorEastAsia" w:hAnsiTheme="minorHAnsi"/>
+          <w:noProof/>
+          <w:sz w:val="22"/>
+          <w:lang w:eastAsia="hu-HU"/>
+        </w:rPr>
+      </w:pPr>
+      <w:r>
+        <w:rPr>
+          <w:noProof/>
+        </w:rPr>
+        <w:t>4.1.2</w:t>
+      </w:r>
+      <w:r>
+        <w:rPr>
+          <w:rFonts w:asciiTheme="minorHAnsi" w:eastAsiaTheme="minorEastAsia" w:hAnsiTheme="minorHAnsi"/>
+          <w:noProof/>
+          <w:sz w:val="22"/>
+          <w:lang w:eastAsia="hu-HU"/>
+        </w:rPr>
+        <w:tab/>
+      </w:r>
+      <w:r>
+        <w:rPr>
+          <w:noProof/>
+        </w:rPr>
+        <w:t>Visual Studio</w:t>
+      </w:r>
+      <w:r>
+        <w:rPr>
+          <w:noProof/>
+        </w:rPr>
+        <w:tab/>
+      </w:r>
+      <w:r>
+        <w:rPr>
+          <w:noProof/>
+        </w:rPr>
+        <w:fldChar w:fldCharType="begin"/>
+      </w:r>
+      <w:r>
+        <w:rPr>
+          <w:noProof/>
+        </w:rPr>
+        <w:instrText xml:space="preserve"> PAGEREF _Toc220320459 \h </w:instrText>
+      </w:r>
+      <w:r>
+        <w:rPr>
+          <w:noProof/>
+        </w:rPr>
+      </w:r>
+      <w:r>
+        <w:rPr>
+          <w:noProof/>
+        </w:rPr>
+        <w:fldChar w:fldCharType="separate"/>
+      </w:r>
+      <w:r>
+        <w:rPr>
+          <w:noProof/>
+        </w:rPr>
+        <w:t>5</w:t>
       </w:r>
       <w:r>
         <w:rPr>
@@ -708,7 +862,7 @@
         <w:rPr>
           <w:noProof/>
         </w:rPr>
-        <w:t>MySQL</w:t>
+        <w:t>Programozási nyelvek</w:t>
       </w:r>
       <w:r>
         <w:rPr>
@@ -726,7 +880,7 @@
         <w:rPr>
           <w:noProof/>
         </w:rPr>
-        <w:instrText xml:space="preserve"> PAGEREF _Toc214605229 \h </w:instrText>
+        <w:instrText xml:space="preserve"> PAGEREF _Toc220320460 \h </w:instrText>
       </w:r>
       <w:r>
         <w:rPr>
@@ -743,7 +897,469 @@
         <w:rPr>
           <w:noProof/>
         </w:rPr>
-        <w:t>4</w:t>
+        <w:t>5</w:t>
+      </w:r>
+      <w:r>
+        <w:rPr>
+          <w:noProof/>
+        </w:rPr>
+        <w:fldChar w:fldCharType="end"/>
+      </w:r>
+    </w:p>
+    <w:p>
+      <w:pPr>
+        <w:pStyle w:val="TJ3"/>
+        <w:tabs>
+          <w:tab w:val="left" w:pos="1760"/>
+          <w:tab w:val="right" w:leader="dot" w:pos="8777"/>
+        </w:tabs>
+        <w:rPr>
+          <w:rFonts w:asciiTheme="minorHAnsi" w:eastAsiaTheme="minorEastAsia" w:hAnsiTheme="minorHAnsi"/>
+          <w:noProof/>
+          <w:sz w:val="22"/>
+          <w:lang w:eastAsia="hu-HU"/>
+        </w:rPr>
+      </w:pPr>
+      <w:r>
+        <w:rPr>
+          <w:noProof/>
+        </w:rPr>
+        <w:t>4.2.1</w:t>
+      </w:r>
+      <w:r>
+        <w:rPr>
+          <w:rFonts w:asciiTheme="minorHAnsi" w:eastAsiaTheme="minorEastAsia" w:hAnsiTheme="minorHAnsi"/>
+          <w:noProof/>
+          <w:sz w:val="22"/>
+          <w:lang w:eastAsia="hu-HU"/>
+        </w:rPr>
+        <w:tab/>
+      </w:r>
+      <w:r>
+        <w:rPr>
+          <w:noProof/>
+        </w:rPr>
+        <w:t>HTML</w:t>
+      </w:r>
+      <w:r>
+        <w:rPr>
+          <w:noProof/>
+        </w:rPr>
+        <w:tab/>
+      </w:r>
+      <w:r>
+        <w:rPr>
+          <w:noProof/>
+        </w:rPr>
+        <w:fldChar w:fldCharType="begin"/>
+      </w:r>
+      <w:r>
+        <w:rPr>
+          <w:noProof/>
+        </w:rPr>
+        <w:instrText xml:space="preserve"> PAGEREF _Toc220320461 \h </w:instrText>
+      </w:r>
+      <w:r>
+        <w:rPr>
+          <w:noProof/>
+        </w:rPr>
+      </w:r>
+      <w:r>
+        <w:rPr>
+          <w:noProof/>
+        </w:rPr>
+        <w:fldChar w:fldCharType="separate"/>
+      </w:r>
+      <w:r>
+        <w:rPr>
+          <w:noProof/>
+        </w:rPr>
+        <w:t>5</w:t>
+      </w:r>
+      <w:r>
+        <w:rPr>
+          <w:noProof/>
+        </w:rPr>
+        <w:fldChar w:fldCharType="end"/>
+      </w:r>
+    </w:p>
+    <w:p>
+      <w:pPr>
+        <w:pStyle w:val="TJ3"/>
+        <w:tabs>
+          <w:tab w:val="left" w:pos="1760"/>
+          <w:tab w:val="right" w:leader="dot" w:pos="8777"/>
+        </w:tabs>
+        <w:rPr>
+          <w:rFonts w:asciiTheme="minorHAnsi" w:eastAsiaTheme="minorEastAsia" w:hAnsiTheme="minorHAnsi"/>
+          <w:noProof/>
+          <w:sz w:val="22"/>
+          <w:lang w:eastAsia="hu-HU"/>
+        </w:rPr>
+      </w:pPr>
+      <w:r>
+        <w:rPr>
+          <w:noProof/>
+        </w:rPr>
+        <w:t>4.2.2</w:t>
+      </w:r>
+      <w:r>
+        <w:rPr>
+          <w:rFonts w:asciiTheme="minorHAnsi" w:eastAsiaTheme="minorEastAsia" w:hAnsiTheme="minorHAnsi"/>
+          <w:noProof/>
+          <w:sz w:val="22"/>
+          <w:lang w:eastAsia="hu-HU"/>
+        </w:rPr>
+        <w:tab/>
+      </w:r>
+      <w:r>
+        <w:rPr>
+          <w:noProof/>
+        </w:rPr>
+        <w:t>CSS</w:t>
+      </w:r>
+      <w:r>
+        <w:rPr>
+          <w:noProof/>
+        </w:rPr>
+        <w:tab/>
+      </w:r>
+      <w:r>
+        <w:rPr>
+          <w:noProof/>
+        </w:rPr>
+        <w:fldChar w:fldCharType="begin"/>
+      </w:r>
+      <w:r>
+        <w:rPr>
+          <w:noProof/>
+        </w:rPr>
+        <w:instrText xml:space="preserve"> PAGEREF _Toc220320462 \h </w:instrText>
+      </w:r>
+      <w:r>
+        <w:rPr>
+          <w:noProof/>
+        </w:rPr>
+      </w:r>
+      <w:r>
+        <w:rPr>
+          <w:noProof/>
+        </w:rPr>
+        <w:fldChar w:fldCharType="separate"/>
+      </w:r>
+      <w:r>
+        <w:rPr>
+          <w:noProof/>
+        </w:rPr>
+        <w:t>6</w:t>
+      </w:r>
+      <w:r>
+        <w:rPr>
+          <w:noProof/>
+        </w:rPr>
+        <w:fldChar w:fldCharType="end"/>
+      </w:r>
+    </w:p>
+    <w:p>
+      <w:pPr>
+        <w:pStyle w:val="TJ3"/>
+        <w:tabs>
+          <w:tab w:val="left" w:pos="1760"/>
+          <w:tab w:val="right" w:leader="dot" w:pos="8777"/>
+        </w:tabs>
+        <w:rPr>
+          <w:rFonts w:asciiTheme="minorHAnsi" w:eastAsiaTheme="minorEastAsia" w:hAnsiTheme="minorHAnsi"/>
+          <w:noProof/>
+          <w:sz w:val="22"/>
+          <w:lang w:eastAsia="hu-HU"/>
+        </w:rPr>
+      </w:pPr>
+      <w:r>
+        <w:rPr>
+          <w:noProof/>
+        </w:rPr>
+        <w:t>4.2.3</w:t>
+      </w:r>
+      <w:r>
+        <w:rPr>
+          <w:rFonts w:asciiTheme="minorHAnsi" w:eastAsiaTheme="minorEastAsia" w:hAnsiTheme="minorHAnsi"/>
+          <w:noProof/>
+          <w:sz w:val="22"/>
+          <w:lang w:eastAsia="hu-HU"/>
+        </w:rPr>
+        <w:tab/>
+      </w:r>
+      <w:r>
+        <w:rPr>
+          <w:noProof/>
+        </w:rPr>
+        <w:t>JavaScript</w:t>
+      </w:r>
+      <w:r>
+        <w:rPr>
+          <w:noProof/>
+        </w:rPr>
+        <w:tab/>
+      </w:r>
+      <w:r>
+        <w:rPr>
+          <w:noProof/>
+        </w:rPr>
+        <w:fldChar w:fldCharType="begin"/>
+      </w:r>
+      <w:r>
+        <w:rPr>
+          <w:noProof/>
+        </w:rPr>
+        <w:instrText xml:space="preserve"> PAGEREF _Toc220320463 \h </w:instrText>
+      </w:r>
+      <w:r>
+        <w:rPr>
+          <w:noProof/>
+        </w:rPr>
+      </w:r>
+      <w:r>
+        <w:rPr>
+          <w:noProof/>
+        </w:rPr>
+        <w:fldChar w:fldCharType="separate"/>
+      </w:r>
+      <w:r>
+        <w:rPr>
+          <w:noProof/>
+        </w:rPr>
+        <w:t>6</w:t>
+      </w:r>
+      <w:r>
+        <w:rPr>
+          <w:noProof/>
+        </w:rPr>
+        <w:fldChar w:fldCharType="end"/>
+      </w:r>
+    </w:p>
+    <w:p>
+      <w:pPr>
+        <w:pStyle w:val="TJ3"/>
+        <w:tabs>
+          <w:tab w:val="left" w:pos="1760"/>
+          <w:tab w:val="right" w:leader="dot" w:pos="8777"/>
+        </w:tabs>
+        <w:rPr>
+          <w:rFonts w:asciiTheme="minorHAnsi" w:eastAsiaTheme="minorEastAsia" w:hAnsiTheme="minorHAnsi"/>
+          <w:noProof/>
+          <w:sz w:val="22"/>
+          <w:lang w:eastAsia="hu-HU"/>
+        </w:rPr>
+      </w:pPr>
+      <w:r>
+        <w:rPr>
+          <w:noProof/>
+        </w:rPr>
+        <w:t>4.2.4</w:t>
+      </w:r>
+      <w:r>
+        <w:rPr>
+          <w:rFonts w:asciiTheme="minorHAnsi" w:eastAsiaTheme="minorEastAsia" w:hAnsiTheme="minorHAnsi"/>
+          <w:noProof/>
+          <w:sz w:val="22"/>
+          <w:lang w:eastAsia="hu-HU"/>
+        </w:rPr>
+        <w:tab/>
+      </w:r>
+      <w:r>
+        <w:rPr>
+          <w:noProof/>
+        </w:rPr>
+        <w:t>SQL</w:t>
+      </w:r>
+      <w:r>
+        <w:rPr>
+          <w:noProof/>
+        </w:rPr>
+        <w:tab/>
+      </w:r>
+      <w:r>
+        <w:rPr>
+          <w:noProof/>
+        </w:rPr>
+        <w:fldChar w:fldCharType="begin"/>
+      </w:r>
+      <w:r>
+        <w:rPr>
+          <w:noProof/>
+        </w:rPr>
+        <w:instrText xml:space="preserve"> PAGEREF _Toc220320464 \h </w:instrText>
+      </w:r>
+      <w:r>
+        <w:rPr>
+          <w:noProof/>
+        </w:rPr>
+      </w:r>
+      <w:r>
+        <w:rPr>
+          <w:noProof/>
+        </w:rPr>
+        <w:fldChar w:fldCharType="separate"/>
+      </w:r>
+      <w:r>
+        <w:rPr>
+          <w:noProof/>
+        </w:rPr>
+        <w:t>6</w:t>
+      </w:r>
+      <w:r>
+        <w:rPr>
+          <w:noProof/>
+        </w:rPr>
+        <w:fldChar w:fldCharType="end"/>
+      </w:r>
+    </w:p>
+    <w:p>
+      <w:pPr>
+        <w:pStyle w:val="TJ3"/>
+        <w:tabs>
+          <w:tab w:val="left" w:pos="1760"/>
+          <w:tab w:val="right" w:leader="dot" w:pos="8777"/>
+        </w:tabs>
+        <w:rPr>
+          <w:rFonts w:asciiTheme="minorHAnsi" w:eastAsiaTheme="minorEastAsia" w:hAnsiTheme="minorHAnsi"/>
+          <w:noProof/>
+          <w:sz w:val="22"/>
+          <w:lang w:eastAsia="hu-HU"/>
+        </w:rPr>
+      </w:pPr>
+      <w:r>
+        <w:rPr>
+          <w:noProof/>
+        </w:rPr>
+        <w:t>4.2.5</w:t>
+      </w:r>
+      <w:r>
+        <w:rPr>
+          <w:rFonts w:asciiTheme="minorHAnsi" w:eastAsiaTheme="minorEastAsia" w:hAnsiTheme="minorHAnsi"/>
+          <w:noProof/>
+          <w:sz w:val="22"/>
+          <w:lang w:eastAsia="hu-HU"/>
+        </w:rPr>
+        <w:tab/>
+      </w:r>
+      <w:r>
+        <w:rPr>
+          <w:noProof/>
+        </w:rPr>
+        <w:t>C#</w:t>
+      </w:r>
+      <w:r>
+        <w:rPr>
+          <w:noProof/>
+        </w:rPr>
+        <w:tab/>
+      </w:r>
+      <w:r>
+        <w:rPr>
+          <w:noProof/>
+        </w:rPr>
+        <w:fldChar w:fldCharType="begin"/>
+      </w:r>
+      <w:r>
+        <w:rPr>
+          <w:noProof/>
+        </w:rPr>
+        <w:instrText xml:space="preserve"> PAGEREF _Toc220320465 \h </w:instrText>
+      </w:r>
+      <w:r>
+        <w:rPr>
+          <w:noProof/>
+        </w:rPr>
+      </w:r>
+      <w:r>
+        <w:rPr>
+          <w:noProof/>
+        </w:rPr>
+        <w:fldChar w:fldCharType="separate"/>
+      </w:r>
+      <w:r>
+        <w:rPr>
+          <w:noProof/>
+        </w:rPr>
+        <w:t>6</w:t>
+      </w:r>
+      <w:r>
+        <w:rPr>
+          <w:noProof/>
+        </w:rPr>
+        <w:fldChar w:fldCharType="end"/>
+      </w:r>
+    </w:p>
+    <w:p>
+      <w:pPr>
+        <w:pStyle w:val="TJ3"/>
+        <w:tabs>
+          <w:tab w:val="left" w:pos="1760"/>
+          <w:tab w:val="right" w:leader="dot" w:pos="8777"/>
+        </w:tabs>
+        <w:rPr>
+          <w:rFonts w:asciiTheme="minorHAnsi" w:eastAsiaTheme="minorEastAsia" w:hAnsiTheme="minorHAnsi"/>
+          <w:noProof/>
+          <w:sz w:val="22"/>
+          <w:lang w:eastAsia="hu-HU"/>
+        </w:rPr>
+      </w:pPr>
+      <w:r>
+        <w:rPr>
+          <w:noProof/>
+        </w:rPr>
+        <w:t>4.2.6</w:t>
+      </w:r>
+      <w:r>
+        <w:rPr>
+          <w:rFonts w:asciiTheme="minorHAnsi" w:eastAsiaTheme="minorEastAsia" w:hAnsiTheme="minorHAnsi"/>
+          <w:noProof/>
+          <w:sz w:val="22"/>
+          <w:lang w:eastAsia="hu-HU"/>
+        </w:rPr>
+        <w:tab/>
+      </w:r>
+      <w:r>
+        <w:rPr>
+          <w:noProof/>
+        </w:rPr>
+        <w:t>EJS</w:t>
+      </w:r>
+      <w:r>
+        <w:rPr>
+          <w:noProof/>
+        </w:rPr>
+        <w:tab/>
+      </w:r>
+      <w:r>
+        <w:rPr>
+          <w:noProof/>
+        </w:rPr>
+        <w:fldChar w:fldCharType="begin"/>
+      </w:r>
+      <w:r>
+        <w:rPr>
+          <w:noProof/>
+        </w:rPr>
+        <w:instrText xml:space="preserve"> PAGEREF _Toc220320466 \h </w:instrText>
+      </w:r>
+      <w:r>
+        <w:rPr>
+          <w:noProof/>
+        </w:rPr>
+      </w:r>
+      <w:r>
+        <w:rPr>
+          <w:noProof/>
+        </w:rPr>
+        <w:fldChar w:fldCharType="separate"/>
+      </w:r>
+      <w:r>
+        <w:rPr>
+          <w:noProof/>
+        </w:rPr>
+        <w:t>6</w:t>
       </w:r>
       <w:r>
         <w:rPr>
@@ -785,7 +1401,7 @@
         <w:rPr>
           <w:noProof/>
         </w:rPr>
-        <w:t>Visual Studio Code</w:t>
+        <w:t>További webfejlesztési eszközök</w:t>
       </w:r>
       <w:r>
         <w:rPr>
@@ -803,7 +1419,7 @@
         <w:rPr>
           <w:noProof/>
         </w:rPr>
-        <w:instrText xml:space="preserve"> PAGEREF _Toc214605230 \h </w:instrText>
+        <w:instrText xml:space="preserve"> PAGEREF _Toc220320467 \h </w:instrText>
       </w:r>
       <w:r>
         <w:rPr>
@@ -820,7 +1436,392 @@
         <w:rPr>
           <w:noProof/>
         </w:rPr>
-        <w:t>5</w:t>
+        <w:t>7</w:t>
+      </w:r>
+      <w:r>
+        <w:rPr>
+          <w:noProof/>
+        </w:rPr>
+        <w:fldChar w:fldCharType="end"/>
+      </w:r>
+    </w:p>
+    <w:p>
+      <w:pPr>
+        <w:pStyle w:val="TJ3"/>
+        <w:tabs>
+          <w:tab w:val="left" w:pos="1760"/>
+          <w:tab w:val="right" w:leader="dot" w:pos="8777"/>
+        </w:tabs>
+        <w:rPr>
+          <w:rFonts w:asciiTheme="minorHAnsi" w:eastAsiaTheme="minorEastAsia" w:hAnsiTheme="minorHAnsi"/>
+          <w:noProof/>
+          <w:sz w:val="22"/>
+          <w:lang w:eastAsia="hu-HU"/>
+        </w:rPr>
+      </w:pPr>
+      <w:r>
+        <w:rPr>
+          <w:noProof/>
+        </w:rPr>
+        <w:t>4.3.1</w:t>
+      </w:r>
+      <w:r>
+        <w:rPr>
+          <w:rFonts w:asciiTheme="minorHAnsi" w:eastAsiaTheme="minorEastAsia" w:hAnsiTheme="minorHAnsi"/>
+          <w:noProof/>
+          <w:sz w:val="22"/>
+          <w:lang w:eastAsia="hu-HU"/>
+        </w:rPr>
+        <w:tab/>
+      </w:r>
+      <w:r>
+        <w:rPr>
+          <w:noProof/>
+        </w:rPr>
+        <w:t>XAMPP</w:t>
+      </w:r>
+      <w:r>
+        <w:rPr>
+          <w:noProof/>
+        </w:rPr>
+        <w:tab/>
+      </w:r>
+      <w:r>
+        <w:rPr>
+          <w:noProof/>
+        </w:rPr>
+        <w:fldChar w:fldCharType="begin"/>
+      </w:r>
+      <w:r>
+        <w:rPr>
+          <w:noProof/>
+        </w:rPr>
+        <w:instrText xml:space="preserve"> PAGEREF _Toc220320468 \h </w:instrText>
+      </w:r>
+      <w:r>
+        <w:rPr>
+          <w:noProof/>
+        </w:rPr>
+      </w:r>
+      <w:r>
+        <w:rPr>
+          <w:noProof/>
+        </w:rPr>
+        <w:fldChar w:fldCharType="separate"/>
+      </w:r>
+      <w:r>
+        <w:rPr>
+          <w:noProof/>
+        </w:rPr>
+        <w:t>7</w:t>
+      </w:r>
+      <w:r>
+        <w:rPr>
+          <w:noProof/>
+        </w:rPr>
+        <w:fldChar w:fldCharType="end"/>
+      </w:r>
+    </w:p>
+    <w:p>
+      <w:pPr>
+        <w:pStyle w:val="TJ3"/>
+        <w:tabs>
+          <w:tab w:val="left" w:pos="1760"/>
+          <w:tab w:val="right" w:leader="dot" w:pos="8777"/>
+        </w:tabs>
+        <w:rPr>
+          <w:rFonts w:asciiTheme="minorHAnsi" w:eastAsiaTheme="minorEastAsia" w:hAnsiTheme="minorHAnsi"/>
+          <w:noProof/>
+          <w:sz w:val="22"/>
+          <w:lang w:eastAsia="hu-HU"/>
+        </w:rPr>
+      </w:pPr>
+      <w:r>
+        <w:rPr>
+          <w:noProof/>
+        </w:rPr>
+        <w:t>4.3.2</w:t>
+      </w:r>
+      <w:r>
+        <w:rPr>
+          <w:rFonts w:asciiTheme="minorHAnsi" w:eastAsiaTheme="minorEastAsia" w:hAnsiTheme="minorHAnsi"/>
+          <w:noProof/>
+          <w:sz w:val="22"/>
+          <w:lang w:eastAsia="hu-HU"/>
+        </w:rPr>
+        <w:tab/>
+      </w:r>
+      <w:r>
+        <w:rPr>
+          <w:noProof/>
+        </w:rPr>
+        <w:t>MySQL</w:t>
+      </w:r>
+      <w:r>
+        <w:rPr>
+          <w:noProof/>
+        </w:rPr>
+        <w:tab/>
+      </w:r>
+      <w:r>
+        <w:rPr>
+          <w:noProof/>
+        </w:rPr>
+        <w:fldChar w:fldCharType="begin"/>
+      </w:r>
+      <w:r>
+        <w:rPr>
+          <w:noProof/>
+        </w:rPr>
+        <w:instrText xml:space="preserve"> PAGEREF _Toc220320469 \h </w:instrText>
+      </w:r>
+      <w:r>
+        <w:rPr>
+          <w:noProof/>
+        </w:rPr>
+      </w:r>
+      <w:r>
+        <w:rPr>
+          <w:noProof/>
+        </w:rPr>
+        <w:fldChar w:fldCharType="separate"/>
+      </w:r>
+      <w:r>
+        <w:rPr>
+          <w:noProof/>
+        </w:rPr>
+        <w:t>7</w:t>
+      </w:r>
+      <w:r>
+        <w:rPr>
+          <w:noProof/>
+        </w:rPr>
+        <w:fldChar w:fldCharType="end"/>
+      </w:r>
+    </w:p>
+    <w:p>
+      <w:pPr>
+        <w:pStyle w:val="TJ3"/>
+        <w:tabs>
+          <w:tab w:val="left" w:pos="1760"/>
+          <w:tab w:val="right" w:leader="dot" w:pos="8777"/>
+        </w:tabs>
+        <w:rPr>
+          <w:rFonts w:asciiTheme="minorHAnsi" w:eastAsiaTheme="minorEastAsia" w:hAnsiTheme="minorHAnsi"/>
+          <w:noProof/>
+          <w:sz w:val="22"/>
+          <w:lang w:eastAsia="hu-HU"/>
+        </w:rPr>
+      </w:pPr>
+      <w:r>
+        <w:rPr>
+          <w:noProof/>
+        </w:rPr>
+        <w:t>4.3.3</w:t>
+      </w:r>
+      <w:r>
+        <w:rPr>
+          <w:rFonts w:asciiTheme="minorHAnsi" w:eastAsiaTheme="minorEastAsia" w:hAnsiTheme="minorHAnsi"/>
+          <w:noProof/>
+          <w:sz w:val="22"/>
+          <w:lang w:eastAsia="hu-HU"/>
+        </w:rPr>
+        <w:tab/>
+      </w:r>
+      <w:r>
+        <w:rPr>
+          <w:noProof/>
+        </w:rPr>
+        <w:t>Node Package Manager</w:t>
+      </w:r>
+      <w:r>
+        <w:rPr>
+          <w:noProof/>
+        </w:rPr>
+        <w:tab/>
+      </w:r>
+      <w:r>
+        <w:rPr>
+          <w:noProof/>
+        </w:rPr>
+        <w:fldChar w:fldCharType="begin"/>
+      </w:r>
+      <w:r>
+        <w:rPr>
+          <w:noProof/>
+        </w:rPr>
+        <w:instrText xml:space="preserve"> PAGEREF _Toc220320470 \h </w:instrText>
+      </w:r>
+      <w:r>
+        <w:rPr>
+          <w:noProof/>
+        </w:rPr>
+      </w:r>
+      <w:r>
+        <w:rPr>
+          <w:noProof/>
+        </w:rPr>
+        <w:fldChar w:fldCharType="separate"/>
+      </w:r>
+      <w:r>
+        <w:rPr>
+          <w:noProof/>
+        </w:rPr>
+        <w:t>8</w:t>
+      </w:r>
+      <w:r>
+        <w:rPr>
+          <w:noProof/>
+        </w:rPr>
+        <w:fldChar w:fldCharType="end"/>
+      </w:r>
+    </w:p>
+    <w:p>
+      <w:pPr>
+        <w:pStyle w:val="TJ3"/>
+        <w:tabs>
+          <w:tab w:val="left" w:pos="1760"/>
+          <w:tab w:val="right" w:leader="dot" w:pos="8777"/>
+        </w:tabs>
+        <w:rPr>
+          <w:rFonts w:asciiTheme="minorHAnsi" w:eastAsiaTheme="minorEastAsia" w:hAnsiTheme="minorHAnsi"/>
+          <w:noProof/>
+          <w:sz w:val="22"/>
+          <w:lang w:eastAsia="hu-HU"/>
+        </w:rPr>
+      </w:pPr>
+      <w:r>
+        <w:rPr>
+          <w:noProof/>
+        </w:rPr>
+        <w:t>4.3.4</w:t>
+      </w:r>
+      <w:r>
+        <w:rPr>
+          <w:rFonts w:asciiTheme="minorHAnsi" w:eastAsiaTheme="minorEastAsia" w:hAnsiTheme="minorHAnsi"/>
+          <w:noProof/>
+          <w:sz w:val="22"/>
+          <w:lang w:eastAsia="hu-HU"/>
+        </w:rPr>
+        <w:tab/>
+      </w:r>
+      <w:r>
+        <w:rPr>
+          <w:noProof/>
+        </w:rPr>
+        <w:t>Node.js</w:t>
+      </w:r>
+      <w:r>
+        <w:rPr>
+          <w:noProof/>
+        </w:rPr>
+        <w:tab/>
+      </w:r>
+      <w:r>
+        <w:rPr>
+          <w:noProof/>
+        </w:rPr>
+        <w:fldChar w:fldCharType="begin"/>
+      </w:r>
+      <w:r>
+        <w:rPr>
+          <w:noProof/>
+        </w:rPr>
+        <w:instrText xml:space="preserve"> PAGEREF _Toc220320471 \h </w:instrText>
+      </w:r>
+      <w:r>
+        <w:rPr>
+          <w:noProof/>
+        </w:rPr>
+      </w:r>
+      <w:r>
+        <w:rPr>
+          <w:noProof/>
+        </w:rPr>
+        <w:fldChar w:fldCharType="separate"/>
+      </w:r>
+      <w:r>
+        <w:rPr>
+          <w:noProof/>
+        </w:rPr>
+        <w:t>8</w:t>
+      </w:r>
+      <w:r>
+        <w:rPr>
+          <w:noProof/>
+        </w:rPr>
+        <w:fldChar w:fldCharType="end"/>
+      </w:r>
+    </w:p>
+    <w:p>
+      <w:pPr>
+        <w:pStyle w:val="TJ1"/>
+        <w:tabs>
+          <w:tab w:val="left" w:pos="880"/>
+          <w:tab w:val="right" w:leader="dot" w:pos="8777"/>
+        </w:tabs>
+        <w:rPr>
+          <w:rFonts w:asciiTheme="minorHAnsi" w:eastAsiaTheme="minorEastAsia" w:hAnsiTheme="minorHAnsi"/>
+          <w:noProof/>
+          <w:sz w:val="22"/>
+          <w:lang w:eastAsia="hu-HU"/>
+        </w:rPr>
+      </w:pPr>
+      <w:r>
+        <w:rPr>
+          <w:noProof/>
+        </w:rPr>
+        <w:t>5.</w:t>
+      </w:r>
+      <w:r>
+        <w:rPr>
+          <w:rFonts w:asciiTheme="minorHAnsi" w:eastAsiaTheme="minorEastAsia" w:hAnsiTheme="minorHAnsi"/>
+          <w:noProof/>
+          <w:sz w:val="22"/>
+          <w:lang w:eastAsia="hu-HU"/>
+        </w:rPr>
+        <w:tab/>
+      </w:r>
+      <w:r>
+        <w:rPr>
+          <w:noProof/>
+        </w:rPr>
+        <w:t>Kód dokumentáció</w:t>
+      </w:r>
+      <w:r>
+        <w:rPr>
+          <w:noProof/>
+        </w:rPr>
+        <w:tab/>
+      </w:r>
+      <w:r>
+        <w:rPr>
+          <w:noProof/>
+        </w:rPr>
+        <w:fldChar w:fldCharType="begin"/>
+      </w:r>
+      <w:r>
+        <w:rPr>
+          <w:noProof/>
+        </w:rPr>
+        <w:instrText xml:space="preserve"> PAGEREF _Toc220320472 \h </w:instrText>
+      </w:r>
+      <w:r>
+        <w:rPr>
+          <w:noProof/>
+        </w:rPr>
+      </w:r>
+      <w:r>
+        <w:rPr>
+          <w:noProof/>
+        </w:rPr>
+        <w:fldChar w:fldCharType="separate"/>
+      </w:r>
+      <w:r>
+        <w:rPr>
+          <w:noProof/>
+        </w:rPr>
+        <w:t>9</w:t>
       </w:r>
       <w:r>
         <w:rPr>
@@ -847,7 +1848,7 @@
         <w:rPr>
           <w:noProof/>
         </w:rPr>
-        <w:t>4.4</w:t>
+        <w:t>5.1</w:t>
       </w:r>
       <w:r>
         <w:rPr>
@@ -862,7 +1863,7 @@
         <w:rPr>
           <w:noProof/>
         </w:rPr>
-        <w:t>EJS</w:t>
+        <w:t>Adatbázis terv</w:t>
       </w:r>
       <w:r>
         <w:rPr>
@@ -880,7 +1881,7 @@
         <w:rPr>
           <w:noProof/>
         </w:rPr>
-        <w:instrText xml:space="preserve"> PAGEREF _Toc214605231 \h </w:instrText>
+        <w:instrText xml:space="preserve"> PAGEREF _Toc220320473 \h </w:instrText>
       </w:r>
       <w:r>
         <w:rPr>
@@ -897,161 +1898,7 @@
         <w:rPr>
           <w:noProof/>
         </w:rPr>
-        <w:t>5</w:t>
-      </w:r>
-      <w:r>
-        <w:rPr>
-          <w:noProof/>
-        </w:rPr>
-        <w:fldChar w:fldCharType="end"/>
-      </w:r>
-    </w:p>
-    <w:p>
-      <w:pPr>
-        <w:pStyle w:val="TJ2"/>
-        <w:tabs>
-          <w:tab w:val="left" w:pos="1320"/>
-          <w:tab w:val="right" w:leader="dot" w:pos="8777"/>
-        </w:tabs>
-        <w:rPr>
-          <w:rFonts w:asciiTheme="minorHAnsi" w:eastAsiaTheme="minorEastAsia" w:hAnsiTheme="minorHAnsi"/>
-          <w:noProof/>
-          <w:sz w:val="22"/>
-          <w:lang w:eastAsia="hu-HU"/>
-        </w:rPr>
-      </w:pPr>
-      <w:r>
-        <w:rPr>
-          <w:noProof/>
-        </w:rPr>
-        <w:t>4.5</w:t>
-      </w:r>
-      <w:r>
-        <w:rPr>
-          <w:rFonts w:asciiTheme="minorHAnsi" w:eastAsiaTheme="minorEastAsia" w:hAnsiTheme="minorHAnsi"/>
-          <w:noProof/>
-          <w:sz w:val="22"/>
-          <w:lang w:eastAsia="hu-HU"/>
-        </w:rPr>
-        <w:tab/>
-      </w:r>
-      <w:r>
-        <w:rPr>
-          <w:noProof/>
-        </w:rPr>
-        <w:t>NPM</w:t>
-      </w:r>
-      <w:r>
-        <w:rPr>
-          <w:noProof/>
-        </w:rPr>
-        <w:tab/>
-      </w:r>
-      <w:r>
-        <w:rPr>
-          <w:noProof/>
-        </w:rPr>
-        <w:fldChar w:fldCharType="begin"/>
-      </w:r>
-      <w:r>
-        <w:rPr>
-          <w:noProof/>
-        </w:rPr>
-        <w:instrText xml:space="preserve"> PAGEREF _Toc214605232 \h </w:instrText>
-      </w:r>
-      <w:r>
-        <w:rPr>
-          <w:noProof/>
-        </w:rPr>
-      </w:r>
-      <w:r>
-        <w:rPr>
-          <w:noProof/>
-        </w:rPr>
-        <w:fldChar w:fldCharType="separate"/>
-      </w:r>
-      <w:r>
-        <w:rPr>
-          <w:noProof/>
-        </w:rPr>
-        <w:t>6</w:t>
-      </w:r>
-      <w:r>
-        <w:rPr>
-          <w:noProof/>
-        </w:rPr>
-        <w:fldChar w:fldCharType="end"/>
-      </w:r>
-    </w:p>
-    <w:p>
-      <w:pPr>
-        <w:pStyle w:val="TJ2"/>
-        <w:tabs>
-          <w:tab w:val="left" w:pos="1320"/>
-          <w:tab w:val="right" w:leader="dot" w:pos="8777"/>
-        </w:tabs>
-        <w:rPr>
-          <w:rFonts w:asciiTheme="minorHAnsi" w:eastAsiaTheme="minorEastAsia" w:hAnsiTheme="minorHAnsi"/>
-          <w:noProof/>
-          <w:sz w:val="22"/>
-          <w:lang w:eastAsia="hu-HU"/>
-        </w:rPr>
-      </w:pPr>
-      <w:r>
-        <w:rPr>
-          <w:noProof/>
-        </w:rPr>
-        <w:t>4.6</w:t>
-      </w:r>
-      <w:r>
-        <w:rPr>
-          <w:rFonts w:asciiTheme="minorHAnsi" w:eastAsiaTheme="minorEastAsia" w:hAnsiTheme="minorHAnsi"/>
-          <w:noProof/>
-          <w:sz w:val="22"/>
-          <w:lang w:eastAsia="hu-HU"/>
-        </w:rPr>
-        <w:tab/>
-      </w:r>
-      <w:r>
-        <w:rPr>
-          <w:noProof/>
-        </w:rPr>
-        <w:t>Node.js</w:t>
-      </w:r>
-      <w:r>
-        <w:rPr>
-          <w:noProof/>
-        </w:rPr>
-        <w:tab/>
-      </w:r>
-      <w:r>
-        <w:rPr>
-          <w:noProof/>
-        </w:rPr>
-        <w:fldChar w:fldCharType="begin"/>
-      </w:r>
-      <w:r>
-        <w:rPr>
-          <w:noProof/>
-        </w:rPr>
-        <w:instrText xml:space="preserve"> PAGEREF _Toc214605233 \h </w:instrText>
-      </w:r>
-      <w:r>
-        <w:rPr>
-          <w:noProof/>
-        </w:rPr>
-      </w:r>
-      <w:r>
-        <w:rPr>
-          <w:noProof/>
-        </w:rPr>
-        <w:fldChar w:fldCharType="separate"/>
-      </w:r>
-      <w:r>
-        <w:rPr>
-          <w:noProof/>
-        </w:rPr>
-        <w:t>6</w:t>
+        <w:t>9</w:t>
       </w:r>
       <w:r>
         <w:rPr>
@@ -1078,7 +1925,8 @@
         <w:rPr>
           <w:noProof/>
         </w:rPr>
-        <w:t>5.</w:t>
+        <w:lastRenderedPageBreak/>
+        <w:t>6.</w:t>
       </w:r>
       <w:r>
         <w:rPr>
@@ -1093,7 +1941,7 @@
         <w:rPr>
           <w:noProof/>
         </w:rPr>
-        <w:t>Kód dokumentáció</w:t>
+        <w:t>Fejlesztési lehetőségek</w:t>
       </w:r>
       <w:r>
         <w:rPr>
@@ -1111,7 +1959,7 @@
         <w:rPr>
           <w:noProof/>
         </w:rPr>
-        <w:instrText xml:space="preserve"> PAGEREF _Toc214605234 \h </w:instrText>
+        <w:instrText xml:space="preserve"> PAGEREF _Toc220320474 \h </w:instrText>
       </w:r>
       <w:r>
         <w:rPr>
@@ -1128,84 +1976,7 @@
         <w:rPr>
           <w:noProof/>
         </w:rPr>
-        <w:t>7</w:t>
-      </w:r>
-      <w:r>
-        <w:rPr>
-          <w:noProof/>
-        </w:rPr>
-        <w:fldChar w:fldCharType="end"/>
-      </w:r>
-    </w:p>
-    <w:p>
-      <w:pPr>
-        <w:pStyle w:val="TJ2"/>
-        <w:tabs>
-          <w:tab w:val="left" w:pos="1320"/>
-          <w:tab w:val="right" w:leader="dot" w:pos="8777"/>
-        </w:tabs>
-        <w:rPr>
-          <w:rFonts w:asciiTheme="minorHAnsi" w:eastAsiaTheme="minorEastAsia" w:hAnsiTheme="minorHAnsi"/>
-          <w:noProof/>
-          <w:sz w:val="22"/>
-          <w:lang w:eastAsia="hu-HU"/>
-        </w:rPr>
-      </w:pPr>
-      <w:r>
-        <w:rPr>
-          <w:noProof/>
-        </w:rPr>
-        <w:t>5.1</w:t>
-      </w:r>
-      <w:r>
-        <w:rPr>
-          <w:rFonts w:asciiTheme="minorHAnsi" w:eastAsiaTheme="minorEastAsia" w:hAnsiTheme="minorHAnsi"/>
-          <w:noProof/>
-          <w:sz w:val="22"/>
-          <w:lang w:eastAsia="hu-HU"/>
-        </w:rPr>
-        <w:tab/>
-      </w:r>
-      <w:r>
-        <w:rPr>
-          <w:noProof/>
-        </w:rPr>
-        <w:t>Adatbázis terv</w:t>
-      </w:r>
-      <w:r>
-        <w:rPr>
-          <w:noProof/>
-        </w:rPr>
-        <w:tab/>
-      </w:r>
-      <w:r>
-        <w:rPr>
-          <w:noProof/>
-        </w:rPr>
-        <w:fldChar w:fldCharType="begin"/>
-      </w:r>
-      <w:r>
-        <w:rPr>
-          <w:noProof/>
-        </w:rPr>
-        <w:instrText xml:space="preserve"> PAGEREF _Toc214605235 \h </w:instrText>
-      </w:r>
-      <w:r>
-        <w:rPr>
-          <w:noProof/>
-        </w:rPr>
-      </w:r>
-      <w:r>
-        <w:rPr>
-          <w:noProof/>
-        </w:rPr>
-        <w:fldChar w:fldCharType="separate"/>
-      </w:r>
-      <w:r>
-        <w:rPr>
-          <w:noProof/>
-        </w:rPr>
-        <w:t>7</w:t>
+        <w:t>10</w:t>
       </w:r>
       <w:r>
         <w:rPr>
@@ -1232,7 +2003,7 @@
         <w:rPr>
           <w:noProof/>
         </w:rPr>
-        <w:t>6.</w:t>
+        <w:t>7.</w:t>
       </w:r>
       <w:r>
         <w:rPr>
@@ -1247,7 +2018,7 @@
         <w:rPr>
           <w:noProof/>
         </w:rPr>
-        <w:t>Fejlesztési lehetőségek</w:t>
+        <w:t>Tesztelés</w:t>
       </w:r>
       <w:r>
         <w:rPr>
@@ -1265,7 +2036,7 @@
         <w:rPr>
           <w:noProof/>
         </w:rPr>
-        <w:instrText xml:space="preserve"> PAGEREF _Toc214605236 \h </w:instrText>
+        <w:instrText xml:space="preserve"> PAGEREF _Toc220320475 \h </w:instrText>
       </w:r>
       <w:r>
         <w:rPr>
@@ -1282,84 +2053,7 @@
         <w:rPr>
           <w:noProof/>
         </w:rPr>
-        <w:t>9</w:t>
-      </w:r>
-      <w:r>
-        <w:rPr>
-          <w:noProof/>
-        </w:rPr>
-        <w:fldChar w:fldCharType="end"/>
-      </w:r>
-    </w:p>
-    <w:p>
-      <w:pPr>
-        <w:pStyle w:val="TJ1"/>
-        <w:tabs>
-          <w:tab w:val="left" w:pos="880"/>
-          <w:tab w:val="right" w:leader="dot" w:pos="8777"/>
-        </w:tabs>
-        <w:rPr>
-          <w:rFonts w:asciiTheme="minorHAnsi" w:eastAsiaTheme="minorEastAsia" w:hAnsiTheme="minorHAnsi"/>
-          <w:noProof/>
-          <w:sz w:val="22"/>
-          <w:lang w:eastAsia="hu-HU"/>
-        </w:rPr>
-      </w:pPr>
-      <w:r>
-        <w:rPr>
-          <w:noProof/>
-        </w:rPr>
-        <w:t>7.</w:t>
-      </w:r>
-      <w:r>
-        <w:rPr>
-          <w:rFonts w:asciiTheme="minorHAnsi" w:eastAsiaTheme="minorEastAsia" w:hAnsiTheme="minorHAnsi"/>
-          <w:noProof/>
-          <w:sz w:val="22"/>
-          <w:lang w:eastAsia="hu-HU"/>
-        </w:rPr>
-        <w:tab/>
-      </w:r>
-      <w:r>
-        <w:rPr>
-          <w:noProof/>
-        </w:rPr>
-        <w:t>Tesztelés</w:t>
-      </w:r>
-      <w:r>
-        <w:rPr>
-          <w:noProof/>
-        </w:rPr>
-        <w:tab/>
-      </w:r>
-      <w:r>
-        <w:rPr>
-          <w:noProof/>
-        </w:rPr>
-        <w:fldChar w:fldCharType="begin"/>
-      </w:r>
-      <w:r>
-        <w:rPr>
-          <w:noProof/>
-        </w:rPr>
-        <w:instrText xml:space="preserve"> PAGEREF _Toc214605237 \h </w:instrText>
-      </w:r>
-      <w:r>
-        <w:rPr>
-          <w:noProof/>
-        </w:rPr>
-      </w:r>
-      <w:r>
-        <w:rPr>
-          <w:noProof/>
-        </w:rPr>
-        <w:fldChar w:fldCharType="separate"/>
-      </w:r>
-      <w:r>
-        <w:rPr>
-          <w:noProof/>
-        </w:rPr>
-        <w:t>10</w:t>
+        <w:t>11</w:t>
       </w:r>
       <w:r>
         <w:rPr>
@@ -1414,7 +2108,7 @@
       <w:pPr>
         <w:pStyle w:val="Cmsor1"/>
       </w:pPr>
-      <w:bookmarkStart w:id="1" w:name="_Toc214605222"/>
+      <w:bookmarkStart w:id="1" w:name="_Toc220320451"/>
       <w:r>
         <w:lastRenderedPageBreak/>
         <w:t>Célok</w:t>
@@ -1425,7 +2119,7 @@
       <w:pPr>
         <w:pStyle w:val="Cmsor2"/>
       </w:pPr>
-      <w:bookmarkStart w:id="2" w:name="_Toc214605223"/>
+      <w:bookmarkStart w:id="2" w:name="_Toc220320452"/>
       <w:r>
         <w:t>Miért ezt választottuk?</w:t>
       </w:r>
@@ -1476,7 +2170,7 @@
       <w:pPr>
         <w:pStyle w:val="Cmsor2"/>
       </w:pPr>
-      <w:bookmarkStart w:id="3" w:name="_Toc214605224"/>
+      <w:bookmarkStart w:id="3" w:name="_Toc220320453"/>
       <w:r>
         <w:t>Mi a célunk?</w:t>
       </w:r>
@@ -1538,7 +2232,7 @@
       <w:pPr>
         <w:pStyle w:val="Cmsor1"/>
       </w:pPr>
-      <w:bookmarkStart w:id="4" w:name="_Toc214605225"/>
+      <w:bookmarkStart w:id="4" w:name="_Toc220320454"/>
       <w:r>
         <w:lastRenderedPageBreak/>
         <w:t>Követelmények</w:t>
@@ -1549,7 +2243,7 @@
       <w:pPr>
         <w:pStyle w:val="Cmsor2"/>
       </w:pPr>
-      <w:bookmarkStart w:id="5" w:name="_Toc214605226"/>
+      <w:bookmarkStart w:id="5" w:name="_Toc220320455"/>
       <w:r>
         <w:t>Funkcionális követelmények</w:t>
       </w:r>
@@ -1571,22 +2265,8 @@
       </w:r>
       <w:r>
         <w:softHyphen/>
-        <w:t>ban —</w:t>
-      </w:r>
-      <w:r>
-        <w:t xml:space="preserve"> </w:t>
-      </w:r>
-      <w:r>
-        <w:t>előfordulhat, hogy bizonyos funkciók nem, vagy csak korlátozottan működnek. A zökkenőmentes felhasználói élmény érdekében javasoljuk, hogy a ParKing weboldalt Chromium-alapú</w:t>
-      </w:r>
-      <w:r>
-        <w:t xml:space="preserve"> böngészővel futtassuk.</w:t>
-      </w:r>
-    </w:p>
-    <w:p>
-      <w:pPr>
-        <w:ind w:firstLine="0"/>
-      </w:pPr>
+        <w:t>ban — előfordulhat, hogy bizonyos funkciók nem, vagy csak korlátozottan működnek. A zökkenőmentes felhasználói élmény érdekében javasoljuk, hogy a ParKing weboldalt Chromium-alapú böngészővel futtassuk.</w:t>
+      </w:r>
     </w:p>
     <w:p>
       <w:pPr>
@@ -1602,65 +2282,111 @@
       <w:pPr>
         <w:pStyle w:val="Cmsor1"/>
       </w:pPr>
-      <w:bookmarkStart w:id="6" w:name="_Toc214605227"/>
+      <w:bookmarkStart w:id="6" w:name="_Toc220320456"/>
       <w:r>
         <w:lastRenderedPageBreak/>
-        <w:t>Fejlesztői környezet</w:t>
-      </w:r>
-      <w:r>
-        <w:t>ek</w:t>
+        <w:t>A projektben használt webfejlesztési technológiák</w:t>
       </w:r>
       <w:bookmarkEnd w:id="6"/>
     </w:p>
     <w:p>
       <w:pPr>
+        <w:ind w:firstLine="0"/>
+      </w:pPr>
+      <w:r>
+        <w:t xml:space="preserve">A projekt során számos </w:t>
+      </w:r>
+      <w:r>
+        <w:rPr>
+          <w:b/>
+          <w:bCs/>
+        </w:rPr>
+        <w:t>fejlesztői környezetet</w:t>
+      </w:r>
+      <w:r>
+        <w:t xml:space="preserve">, </w:t>
+      </w:r>
+      <w:r>
+        <w:rPr>
+          <w:b/>
+          <w:bCs/>
+        </w:rPr>
+        <w:t>programozási nyelvet</w:t>
+      </w:r>
+      <w:r>
+        <w:t xml:space="preserve"> és egyéb </w:t>
+      </w:r>
+      <w:r>
+        <w:rPr>
+          <w:b/>
+          <w:bCs/>
+        </w:rPr>
+        <w:t>webfejlesztési eszközöket</w:t>
+      </w:r>
+      <w:r>
+        <w:t xml:space="preserve"> használtunk. Ezek a következők:</w:t>
+      </w:r>
+    </w:p>
+    <w:p>
+      <w:pPr>
         <w:pStyle w:val="Cmsor2"/>
       </w:pPr>
-      <w:bookmarkStart w:id="7" w:name="_Toc214605228"/>
-      <w:r>
-        <w:t>XAMPP</w:t>
+      <w:bookmarkStart w:id="7" w:name="_Toc220320457"/>
+      <w:r>
+        <w:t>Fejlesztői környezetek</w:t>
       </w:r>
       <w:bookmarkEnd w:id="7"/>
     </w:p>
     <w:p>
       <w:pPr>
-        <w:pStyle w:val="NormlWeb"/>
-        <w:spacing w:line="360" w:lineRule="auto"/>
-        <w:jc w:val="both"/>
+        <w:pStyle w:val="Cmsor3"/>
+      </w:pPr>
+      <w:bookmarkStart w:id="8" w:name="_Toc220320458"/>
+      <w:r>
+        <w:t>Visual Studio Code</w:t>
+      </w:r>
+      <w:bookmarkEnd w:id="8"/>
+    </w:p>
+    <w:p>
+      <w:pPr>
+        <w:ind w:firstLine="0"/>
       </w:pPr>
       <w:r>
         <w:rPr>
           <w:noProof/>
         </w:rPr>
         <w:drawing>
-          <wp:anchor distT="0" distB="0" distL="114300" distR="114300" simplePos="0" relativeHeight="251658240" behindDoc="0" locked="0" layoutInCell="1" allowOverlap="1" wp14:anchorId="188F8575" wp14:editId="16D5779C">
+          <wp:anchor distT="0" distB="0" distL="114300" distR="114300" simplePos="0" relativeHeight="251666432" behindDoc="0" locked="0" layoutInCell="1" allowOverlap="1" wp14:anchorId="2567DA92" wp14:editId="4FEC4979">
             <wp:simplePos x="0" y="0"/>
             <wp:positionH relativeFrom="margin">
-              <wp:align>right</wp:align>
+              <wp:posOffset>4315280</wp:posOffset>
             </wp:positionH>
             <wp:positionV relativeFrom="paragraph">
-              <wp:posOffset>43815</wp:posOffset>
+              <wp:posOffset>302212</wp:posOffset>
             </wp:positionV>
-            <wp:extent cx="1326515" cy="1344295"/>
-            <wp:effectExtent l="152400" t="152400" r="368935" b="370205"/>
+            <wp:extent cx="1152525" cy="1152525"/>
+            <wp:effectExtent l="133350" t="133350" r="371475" b="333375"/>
             <wp:wrapThrough wrapText="bothSides">
               <wp:wrapPolygon edited="0">
-                <wp:start x="2171" y="-2449"/>
-                <wp:lineTo x="-2482" y="-1837"/>
-                <wp:lineTo x="-2171" y="22957"/>
-                <wp:lineTo x="4653" y="26630"/>
-                <wp:lineTo x="4963" y="27242"/>
-                <wp:lineTo x="19542" y="27242"/>
-                <wp:lineTo x="19853" y="26630"/>
-                <wp:lineTo x="26677" y="22957"/>
-                <wp:lineTo x="27297" y="12856"/>
-                <wp:lineTo x="26987" y="2449"/>
-                <wp:lineTo x="22955" y="-1837"/>
-                <wp:lineTo x="22334" y="-2449"/>
-                <wp:lineTo x="2171" y="-2449"/>
+                <wp:start x="15709" y="-2499"/>
+                <wp:lineTo x="714" y="-1785"/>
+                <wp:lineTo x="714" y="3927"/>
+                <wp:lineTo x="-2499" y="3927"/>
+                <wp:lineTo x="-2499" y="17494"/>
+                <wp:lineTo x="357" y="21064"/>
+                <wp:lineTo x="14638" y="26777"/>
+                <wp:lineTo x="14995" y="27491"/>
+                <wp:lineTo x="20350" y="27491"/>
+                <wp:lineTo x="20707" y="26777"/>
+                <wp:lineTo x="27491" y="21421"/>
+                <wp:lineTo x="28205" y="15352"/>
+                <wp:lineTo x="27848" y="2499"/>
+                <wp:lineTo x="22136" y="-1785"/>
+                <wp:lineTo x="19993" y="-2499"/>
+                <wp:lineTo x="15709" y="-2499"/>
               </wp:wrapPolygon>
             </wp:wrapThrough>
-            <wp:docPr id="2" name="Kép 2"/>
+            <wp:docPr id="4" name="Kép 4"/>
             <wp:cNvGraphicFramePr>
               <a:graphicFrameLocks xmlns:a="http://schemas.openxmlformats.org/drawingml/2006/main" noChangeAspect="1"/>
             </wp:cNvGraphicFramePr>
@@ -1668,7 +2394,7 @@
               <a:graphicData uri="http://schemas.openxmlformats.org/drawingml/2006/picture">
                 <pic:pic xmlns:pic="http://schemas.openxmlformats.org/drawingml/2006/picture">
                   <pic:nvPicPr>
-                    <pic:cNvPr id="0" name="Picture 1"/>
+                    <pic:cNvPr id="0" name="Picture 5"/>
                     <pic:cNvPicPr>
                       <a:picLocks noChangeAspect="1" noChangeArrowheads="1"/>
                     </pic:cNvPicPr>
@@ -1689,7 +2415,7 @@
                   <pic:spPr bwMode="auto">
                     <a:xfrm>
                       <a:off x="0" y="0"/>
-                      <a:ext cx="1326515" cy="1344295"/>
+                      <a:ext cx="1152525" cy="1152525"/>
                     </a:xfrm>
                     <a:prstGeom prst="rect">
                       <a:avLst/>
@@ -1718,516 +2444,78 @@
         </w:drawing>
       </w:r>
       <w:r>
-        <w:t>A</w:t>
-      </w:r>
-      <w:r>
-        <w:t>z</w:t>
-      </w:r>
-      <w:r>
-        <w:t xml:space="preserve"> </w:t>
-      </w:r>
-      <w:r>
-        <w:rPr>
-          <w:rStyle w:val="Kiemels2"/>
-          <w:rFonts w:eastAsiaTheme="majorEastAsia"/>
-        </w:rPr>
-        <w:t>XAMPP</w:t>
-      </w:r>
-      <w:r>
-        <w:t xml:space="preserve"> </w:t>
-      </w:r>
-      <w:r>
-        <w:t xml:space="preserve">egy </w:t>
-      </w:r>
-      <w:r>
-        <w:rPr>
-          <w:rStyle w:val="Kiemels2"/>
-          <w:rFonts w:eastAsiaTheme="majorEastAsia"/>
-          <w:b w:val="0"/>
-          <w:bCs w:val="0"/>
-        </w:rPr>
-        <w:t>ingyenes</w:t>
-      </w:r>
-      <w:r>
-        <w:rPr>
-          <w:rStyle w:val="Kiemels2"/>
-          <w:rFonts w:eastAsiaTheme="majorEastAsia"/>
-        </w:rPr>
-        <w:t xml:space="preserve"> </w:t>
-      </w:r>
-      <w:r>
-        <w:rPr>
-          <w:rStyle w:val="Kiemels2"/>
-          <w:rFonts w:eastAsiaTheme="majorEastAsia"/>
-          <w:b w:val="0"/>
-          <w:bCs w:val="0"/>
-        </w:rPr>
-        <w:t>és</w:t>
-      </w:r>
-      <w:r>
-        <w:rPr>
-          <w:rStyle w:val="Kiemels2"/>
-          <w:rFonts w:eastAsiaTheme="majorEastAsia"/>
-        </w:rPr>
-        <w:t xml:space="preserve"> </w:t>
-      </w:r>
-      <w:r>
-        <w:rPr>
-          <w:rStyle w:val="Kiemels2"/>
-          <w:rFonts w:eastAsiaTheme="majorEastAsia"/>
-          <w:b w:val="0"/>
-          <w:bCs w:val="0"/>
-        </w:rPr>
-        <w:t>nyílt</w:t>
-      </w:r>
-      <w:r>
-        <w:rPr>
-          <w:rStyle w:val="Kiemels2"/>
-          <w:rFonts w:eastAsiaTheme="majorEastAsia"/>
-        </w:rPr>
-        <w:t xml:space="preserve"> </w:t>
-      </w:r>
-      <w:r>
-        <w:rPr>
-          <w:rStyle w:val="Kiemels2"/>
-          <w:rFonts w:eastAsiaTheme="majorEastAsia"/>
-          <w:b w:val="0"/>
-          <w:bCs w:val="0"/>
-        </w:rPr>
-        <w:t>forráskódú</w:t>
-      </w:r>
-      <w:r>
-        <w:rPr>
-          <w:rStyle w:val="Kiemels2"/>
-          <w:rFonts w:eastAsiaTheme="majorEastAsia"/>
-        </w:rPr>
-        <w:t xml:space="preserve"> </w:t>
-      </w:r>
-      <w:r>
-        <w:rPr>
-          <w:rStyle w:val="Kiemels2"/>
-          <w:rFonts w:eastAsiaTheme="majorEastAsia"/>
-          <w:b w:val="0"/>
-          <w:bCs w:val="0"/>
-        </w:rPr>
-        <w:t>szoftvercsomag</w:t>
-      </w:r>
-      <w:r>
-        <w:t xml:space="preserve">, amelyet webfejlesztők számára terveztek, hogy </w:t>
-      </w:r>
-      <w:r>
-        <w:rPr>
-          <w:rStyle w:val="Kiemels2"/>
-          <w:rFonts w:eastAsiaTheme="majorEastAsia"/>
-          <w:b w:val="0"/>
-          <w:bCs w:val="0"/>
-        </w:rPr>
-        <w:t>könnyen</w:t>
-      </w:r>
-      <w:r>
-        <w:rPr>
-          <w:rStyle w:val="Kiemels2"/>
-          <w:rFonts w:eastAsiaTheme="majorEastAsia"/>
-        </w:rPr>
-        <w:t xml:space="preserve"> </w:t>
-      </w:r>
-      <w:r>
-        <w:rPr>
-          <w:rStyle w:val="Kiemels2"/>
-          <w:rFonts w:eastAsiaTheme="majorEastAsia"/>
-          <w:b w:val="0"/>
-          <w:bCs w:val="0"/>
-        </w:rPr>
-        <w:t>létrehozhassanak</w:t>
-      </w:r>
-      <w:r>
-        <w:rPr>
-          <w:rStyle w:val="Kiemels2"/>
-          <w:rFonts w:eastAsiaTheme="majorEastAsia"/>
-        </w:rPr>
-        <w:t xml:space="preserve"> </w:t>
-      </w:r>
-      <w:r>
-        <w:rPr>
-          <w:rStyle w:val="Kiemels2"/>
-          <w:rFonts w:eastAsiaTheme="majorEastAsia"/>
-          <w:b w:val="0"/>
-          <w:bCs w:val="0"/>
-        </w:rPr>
-        <w:t>egy</w:t>
-      </w:r>
-      <w:r>
-        <w:rPr>
-          <w:rStyle w:val="Kiemels2"/>
-          <w:rFonts w:eastAsiaTheme="majorEastAsia"/>
-        </w:rPr>
-        <w:t xml:space="preserve"> </w:t>
-      </w:r>
-      <w:r>
-        <w:rPr>
-          <w:rStyle w:val="Kiemels2"/>
-          <w:rFonts w:eastAsiaTheme="majorEastAsia"/>
-          <w:b w:val="0"/>
-          <w:bCs w:val="0"/>
-        </w:rPr>
-        <w:t>helyi</w:t>
-      </w:r>
-      <w:r>
-        <w:rPr>
-          <w:rStyle w:val="Kiemels2"/>
-          <w:rFonts w:eastAsiaTheme="majorEastAsia"/>
-        </w:rPr>
-        <w:t xml:space="preserve"> </w:t>
-      </w:r>
-      <w:r>
-        <w:rPr>
-          <w:rStyle w:val="Kiemels2"/>
-          <w:rFonts w:eastAsiaTheme="majorEastAsia"/>
-          <w:b w:val="0"/>
-          <w:bCs w:val="0"/>
-        </w:rPr>
-        <w:t>webszervert</w:t>
-      </w:r>
-      <w:r>
-        <w:t xml:space="preserve"> a számítógépükön.</w:t>
-      </w:r>
-    </w:p>
-    <w:p>
-      <w:pPr>
-        <w:pStyle w:val="NormlWeb"/>
-        <w:spacing w:line="360" w:lineRule="auto"/>
-        <w:jc w:val="both"/>
-      </w:pPr>
-      <w:r>
-        <w:t>A név betűi a benne található fő komponensekre utalnak:</w:t>
-      </w:r>
-    </w:p>
-    <w:p>
-      <w:pPr>
-        <w:pStyle w:val="NormlWeb"/>
-        <w:numPr>
-          <w:ilvl w:val="0"/>
-          <w:numId w:val="2"/>
-        </w:numPr>
-        <w:spacing w:line="360" w:lineRule="auto"/>
-        <w:jc w:val="both"/>
-      </w:pPr>
-      <w:r>
-        <w:rPr>
-          <w:rStyle w:val="Kiemels2"/>
-          <w:rFonts w:eastAsiaTheme="majorEastAsia"/>
-        </w:rPr>
-        <w:t>X</w:t>
-      </w:r>
-      <w:r>
-        <w:t xml:space="preserve"> – bármilyen operációs rendszer (Windows, Linux)</w:t>
-      </w:r>
-    </w:p>
-    <w:p>
-      <w:pPr>
-        <w:pStyle w:val="NormlWeb"/>
-        <w:numPr>
-          <w:ilvl w:val="0"/>
-          <w:numId w:val="2"/>
-        </w:numPr>
-        <w:spacing w:line="360" w:lineRule="auto"/>
-        <w:jc w:val="both"/>
-      </w:pPr>
-      <w:r>
-        <w:rPr>
-          <w:rStyle w:val="Kiemels2"/>
-          <w:rFonts w:eastAsiaTheme="majorEastAsia"/>
-        </w:rPr>
-        <w:t>A</w:t>
-      </w:r>
-      <w:r>
-        <w:t xml:space="preserve"> – </w:t>
-      </w:r>
-      <w:r>
-        <w:rPr>
-          <w:rStyle w:val="Kiemels2"/>
-          <w:rFonts w:eastAsiaTheme="majorEastAsia"/>
-        </w:rPr>
-        <w:t>Apache</w:t>
-      </w:r>
-      <w:r>
-        <w:t xml:space="preserve"> (webszerver)</w:t>
-      </w:r>
-    </w:p>
-    <w:p>
-      <w:pPr>
-        <w:pStyle w:val="NormlWeb"/>
-        <w:numPr>
-          <w:ilvl w:val="0"/>
-          <w:numId w:val="2"/>
-        </w:numPr>
-        <w:spacing w:line="360" w:lineRule="auto"/>
-        <w:jc w:val="both"/>
-      </w:pPr>
-      <w:r>
-        <w:rPr>
-          <w:rStyle w:val="Kiemels2"/>
-          <w:rFonts w:eastAsiaTheme="majorEastAsia"/>
-        </w:rPr>
-        <w:t>M</w:t>
-      </w:r>
-      <w:r>
-        <w:t xml:space="preserve"> – </w:t>
-      </w:r>
-      <w:r>
-        <w:rPr>
-          <w:rStyle w:val="Kiemels2"/>
-          <w:rFonts w:eastAsiaTheme="majorEastAsia"/>
-        </w:rPr>
-        <w:t>MySQL</w:t>
-      </w:r>
-      <w:r>
-        <w:t xml:space="preserve"> vagy </w:t>
-      </w:r>
-      <w:r>
-        <w:rPr>
-          <w:rStyle w:val="Kiemels2"/>
-          <w:rFonts w:eastAsiaTheme="majorEastAsia"/>
-        </w:rPr>
-        <w:t>MariaDB</w:t>
-      </w:r>
-      <w:r>
-        <w:t xml:space="preserve"> (adatbázis-kezelő rendszer)</w:t>
-      </w:r>
-    </w:p>
-    <w:p>
-      <w:pPr>
-        <w:pStyle w:val="NormlWeb"/>
-        <w:numPr>
-          <w:ilvl w:val="0"/>
-          <w:numId w:val="2"/>
-        </w:numPr>
-        <w:spacing w:line="360" w:lineRule="auto"/>
-        <w:jc w:val="both"/>
-      </w:pPr>
-      <w:r>
-        <w:rPr>
-          <w:rStyle w:val="Kiemels2"/>
-          <w:rFonts w:eastAsiaTheme="majorEastAsia"/>
-        </w:rPr>
-        <w:t>P</w:t>
-      </w:r>
-      <w:r>
-        <w:t xml:space="preserve"> – </w:t>
-      </w:r>
-      <w:r>
-        <w:rPr>
-          <w:rStyle w:val="Kiemels2"/>
-          <w:rFonts w:eastAsiaTheme="majorEastAsia"/>
-        </w:rPr>
-        <w:t>PHP</w:t>
-      </w:r>
-      <w:r>
-        <w:t xml:space="preserve"> (szerveroldali programozási nyelv)</w:t>
-      </w:r>
-    </w:p>
-    <w:p>
-      <w:pPr>
-        <w:pStyle w:val="NormlWeb"/>
-        <w:numPr>
-          <w:ilvl w:val="0"/>
-          <w:numId w:val="2"/>
-        </w:numPr>
-        <w:spacing w:line="360" w:lineRule="auto"/>
-        <w:jc w:val="both"/>
-      </w:pPr>
-      <w:r>
-        <w:rPr>
-          <w:rStyle w:val="Kiemels2"/>
-          <w:rFonts w:eastAsiaTheme="majorEastAsia"/>
-        </w:rPr>
-        <w:t>P</w:t>
-      </w:r>
-      <w:r>
-        <w:t xml:space="preserve"> – </w:t>
-      </w:r>
-      <w:r>
-        <w:rPr>
-          <w:rStyle w:val="Kiemels2"/>
-          <w:rFonts w:eastAsiaTheme="majorEastAsia"/>
-        </w:rPr>
-        <w:t>Perl</w:t>
-      </w:r>
-      <w:r>
-        <w:t xml:space="preserve"> (szintén programozási nyelv)</w:t>
-      </w:r>
-    </w:p>
-    <w:p>
-      <w:pPr>
-        <w:pStyle w:val="NormlWeb"/>
-        <w:spacing w:line="360" w:lineRule="auto"/>
-        <w:jc w:val="both"/>
-      </w:pPr>
-      <w:r>
-        <w:t>A</w:t>
-      </w:r>
-      <w:r>
-        <w:t>z</w:t>
-      </w:r>
-      <w:r>
-        <w:t xml:space="preserve"> XAMPP segítségével a fejlesztők </w:t>
-      </w:r>
-      <w:r>
-        <w:rPr>
-          <w:rStyle w:val="Kiemels2"/>
-          <w:rFonts w:eastAsiaTheme="majorEastAsia"/>
-          <w:b w:val="0"/>
-          <w:bCs w:val="0"/>
-        </w:rPr>
-        <w:t>helyben</w:t>
-      </w:r>
-      <w:r>
-        <w:rPr>
-          <w:rStyle w:val="Kiemels2"/>
-          <w:rFonts w:eastAsiaTheme="majorEastAsia"/>
-        </w:rPr>
-        <w:t xml:space="preserve"> </w:t>
-      </w:r>
-      <w:r>
-        <w:rPr>
-          <w:rStyle w:val="Kiemels2"/>
-          <w:rFonts w:eastAsiaTheme="majorEastAsia"/>
-          <w:b w:val="0"/>
-          <w:bCs w:val="0"/>
-        </w:rPr>
-        <w:t>futtathatják</w:t>
-      </w:r>
-      <w:r>
-        <w:rPr>
-          <w:rStyle w:val="Kiemels2"/>
-          <w:rFonts w:eastAsiaTheme="majorEastAsia"/>
-        </w:rPr>
-        <w:t xml:space="preserve"> </w:t>
-      </w:r>
-      <w:r>
-        <w:rPr>
-          <w:rStyle w:val="Kiemels2"/>
-          <w:rFonts w:eastAsiaTheme="majorEastAsia"/>
-          <w:b w:val="0"/>
-          <w:bCs w:val="0"/>
-        </w:rPr>
-        <w:t>és</w:t>
-      </w:r>
-      <w:r>
-        <w:rPr>
-          <w:rStyle w:val="Kiemels2"/>
-          <w:rFonts w:eastAsiaTheme="majorEastAsia"/>
-        </w:rPr>
-        <w:t xml:space="preserve"> </w:t>
-      </w:r>
-      <w:r>
-        <w:rPr>
-          <w:rStyle w:val="Kiemels2"/>
-          <w:rFonts w:eastAsiaTheme="majorEastAsia"/>
-          <w:b w:val="0"/>
-          <w:bCs w:val="0"/>
-        </w:rPr>
-        <w:t>tesztelhetik</w:t>
-      </w:r>
-      <w:r>
-        <w:t xml:space="preserve"> webes alkalmazásaikat anélkül, hogy egy külön online szerverre lenne szükségük. Tartalmaz egy </w:t>
-      </w:r>
-      <w:r>
-        <w:rPr>
-          <w:rStyle w:val="Kiemels2"/>
-          <w:rFonts w:eastAsiaTheme="majorEastAsia"/>
-          <w:b w:val="0"/>
-          <w:bCs w:val="0"/>
-        </w:rPr>
-        <w:t>grafikus</w:t>
-      </w:r>
-      <w:r>
-        <w:rPr>
-          <w:rStyle w:val="Kiemels2"/>
-          <w:rFonts w:eastAsiaTheme="majorEastAsia"/>
-        </w:rPr>
-        <w:t xml:space="preserve"> </w:t>
-      </w:r>
-      <w:r>
-        <w:rPr>
-          <w:rStyle w:val="Kiemels2"/>
-          <w:rFonts w:eastAsiaTheme="majorEastAsia"/>
-          <w:b w:val="0"/>
-          <w:bCs w:val="0"/>
-        </w:rPr>
-        <w:t>kezelőfelületet</w:t>
-      </w:r>
-      <w:r>
-        <w:t xml:space="preserve"> is, amellyel könnyen indíthatók és leállíthatók a szolgáltatások (pl. Apache, MySQL). Emiatt ideális tanuláshoz, fejlesztéshez és kisebb webprojektek kipróbálásához.</w:t>
-      </w:r>
-    </w:p>
-    <w:p>
-      <w:pPr>
-        <w:pStyle w:val="Cmsor2"/>
-      </w:pPr>
-      <w:bookmarkStart w:id="8" w:name="_Toc214605229"/>
-      <w:r>
-        <w:t>MySQL</w:t>
-      </w:r>
-      <w:bookmarkEnd w:id="8"/>
+        <w:t>A Visual Studio Code (VS Code) egy ingyenes, nyílt forráskódú fejlesztői környezet, amelyet a Microsoft fejlesztett. Széles körben használják különböző programozási nyelvekhez, például Python, JavaScript, C++, PHP és HTML/CSS fejlesztéséhez. A VS Code egyik legnagyobb előnye a bővíthetősége – rengeteg kiegészítőt és bővítményt lehet hozzá telepíteni, amelyek megkönnyítik a kódírást, hibakeresést és verziókezelést.</w:t>
+      </w:r>
+    </w:p>
+    <w:p>
+      <w:pPr>
+        <w:pStyle w:val="Cmsor3"/>
+      </w:pPr>
+      <w:bookmarkStart w:id="9" w:name="_Toc220320459"/>
+      <w:r>
+        <w:t>Visual Studio</w:t>
+      </w:r>
+      <w:bookmarkEnd w:id="9"/>
     </w:p>
     <w:p>
       <w:pPr>
         <w:ind w:firstLine="0"/>
       </w:pPr>
       <w:r>
-        <w:rPr>
-          <w:noProof/>
-        </w:rPr>
         <w:drawing>
-          <wp:anchor distT="0" distB="0" distL="114300" distR="114300" simplePos="0" relativeHeight="251659264" behindDoc="0" locked="0" layoutInCell="1" allowOverlap="1" wp14:anchorId="1B6E421A" wp14:editId="210435C8">
+          <wp:anchor distT="0" distB="0" distL="114300" distR="114300" simplePos="0" relativeHeight="251667456" behindDoc="1" locked="0" layoutInCell="1" allowOverlap="1" wp14:anchorId="557E994D" wp14:editId="4EA3EF53">
             <wp:simplePos x="0" y="0"/>
             <wp:positionH relativeFrom="margin">
-              <wp:align>left</wp:align>
+              <wp:align>right</wp:align>
             </wp:positionH>
             <wp:positionV relativeFrom="paragraph">
-              <wp:posOffset>88769</wp:posOffset>
+              <wp:posOffset>10160</wp:posOffset>
             </wp:positionV>
-            <wp:extent cx="1348105" cy="1348105"/>
-            <wp:effectExtent l="95250" t="0" r="213995" b="0"/>
-            <wp:wrapThrough wrapText="bothSides">
+            <wp:extent cx="1304925" cy="1304925"/>
+            <wp:effectExtent l="0" t="0" r="9525" b="9525"/>
+            <wp:wrapTight wrapText="bothSides">
               <wp:wrapPolygon edited="0">
-                <wp:start x="14346" y="3358"/>
-                <wp:lineTo x="11599" y="3968"/>
-                <wp:lineTo x="11599" y="8852"/>
-                <wp:lineTo x="-1526" y="8852"/>
-                <wp:lineTo x="-1526" y="15261"/>
-                <wp:lineTo x="1831" y="18619"/>
-                <wp:lineTo x="7020" y="19840"/>
-                <wp:lineTo x="7325" y="20450"/>
-                <wp:lineTo x="10683" y="20450"/>
-                <wp:lineTo x="10988" y="19840"/>
-                <wp:lineTo x="21976" y="18619"/>
-                <wp:lineTo x="22282" y="18619"/>
-                <wp:lineTo x="24724" y="14041"/>
-                <wp:lineTo x="24724" y="13735"/>
-                <wp:lineTo x="23197" y="9157"/>
-                <wp:lineTo x="23197" y="7936"/>
-                <wp:lineTo x="18314" y="3968"/>
-                <wp:lineTo x="17093" y="3358"/>
-                <wp:lineTo x="14346" y="3358"/>
+                <wp:start x="14190" y="0"/>
+                <wp:lineTo x="1261" y="4730"/>
+                <wp:lineTo x="315" y="6622"/>
+                <wp:lineTo x="0" y="10721"/>
+                <wp:lineTo x="631" y="15766"/>
+                <wp:lineTo x="1261" y="16712"/>
+                <wp:lineTo x="14190" y="21442"/>
+                <wp:lineTo x="15451" y="21442"/>
+                <wp:lineTo x="21442" y="16712"/>
+                <wp:lineTo x="21442" y="4730"/>
+                <wp:lineTo x="15451" y="0"/>
+                <wp:lineTo x="14190" y="0"/>
               </wp:wrapPolygon>
-            </wp:wrapThrough>
-            <wp:docPr id="3" name="Kép 3" descr="MySQL Logo PNG Transparent &amp; SVG Vector - Freebie Supply"/>
+            </wp:wrapTight>
+            <wp:docPr id="1026" name="Picture 2">
+              <a:extLst xmlns:a="http://schemas.openxmlformats.org/drawingml/2006/main">
+                <a:ext uri="{FF2B5EF4-FFF2-40B4-BE49-F238E27FC236}">
+                  <a16:creationId xmlns:a16="http://schemas.microsoft.com/office/drawing/2014/main" id="{4C8A921B-EF72-47FF-B6B0-522E88EC4A02}"/>
+                </a:ext>
+              </a:extLst>
+            </wp:docPr>
             <wp:cNvGraphicFramePr>
-              <a:graphicFrameLocks xmlns:a="http://schemas.openxmlformats.org/drawingml/2006/main" noChangeAspect="1"/>
+              <a:graphicFrameLocks xmlns:a="http://schemas.openxmlformats.org/drawingml/2006/main" noGrp="1" noChangeAspect="1"/>
             </wp:cNvGraphicFramePr>
             <a:graphic xmlns:a="http://schemas.openxmlformats.org/drawingml/2006/main">
               <a:graphicData uri="http://schemas.openxmlformats.org/drawingml/2006/picture">
                 <pic:pic xmlns:pic="http://schemas.openxmlformats.org/drawingml/2006/picture">
                   <pic:nvPicPr>
-                    <pic:cNvPr id="0" name="Picture 3" descr="MySQL Logo PNG Transparent &amp; SVG Vector - Freebie Supply"/>
+                    <pic:cNvPr id="1026" name="Picture 2">
+                      <a:extLst>
+                        <a:ext uri="{FF2B5EF4-FFF2-40B4-BE49-F238E27FC236}">
+                          <a16:creationId xmlns:a16="http://schemas.microsoft.com/office/drawing/2014/main" id="{4C8A921B-EF72-47FF-B6B0-522E88EC4A02}"/>
+                        </a:ext>
+                      </a:extLst>
+                    </pic:cNvPr>
                     <pic:cNvPicPr>
-                      <a:picLocks noChangeAspect="1" noChangeArrowheads="1"/>
+                      <a:picLocks noGrp="1" noChangeAspect="1" noChangeArrowheads="1"/>
                     </pic:cNvPicPr>
                   </pic:nvPicPr>
                   <pic:blipFill>
-                    <a:blip r:embed="rId9" cstate="print">
+                    <a:blip r:embed="rId9">
                       <a:extLst>
                         <a:ext uri="{28A0092B-C50C-407E-A947-70E740481C1C}">
                           <a14:useLocalDpi xmlns:a14="http://schemas.microsoft.com/office/drawing/2010/main" val="0"/>
@@ -2242,7 +2530,842 @@
                   <pic:spPr bwMode="auto">
                     <a:xfrm>
                       <a:off x="0" y="0"/>
-                      <a:ext cx="1349988" cy="1349988"/>
+                      <a:ext cx="1304925" cy="1304925"/>
+                    </a:xfrm>
+                    <a:prstGeom prst="rect">
+                      <a:avLst/>
+                    </a:prstGeom>
+                    <a:noFill/>
+                  </pic:spPr>
+                </pic:pic>
+              </a:graphicData>
+            </a:graphic>
+            <wp14:sizeRelH relativeFrom="margin">
+              <wp14:pctWidth>0</wp14:pctWidth>
+            </wp14:sizeRelH>
+            <wp14:sizeRelV relativeFrom="margin">
+              <wp14:pctHeight>0</wp14:pctHeight>
+            </wp14:sizeRelV>
+          </wp:anchor>
+        </w:drawing>
+      </w:r>
+      <w:r>
+        <w:t>A Visual Studio egy sokoldalú fejlesztőkörnyezet, amelyet a Microsoft hozott létre. Segítségével különböző programozási nyelveken – például C#, C++, Python vagy JavaScript – lehet alkalmazásokat fejleszteni. Beépített hibakeresője, kódkiegészítése és projektkezelő eszközei megkönnyítik és felgyorsítják a munkát, ezért kezdők és tapasztalt fejlesztők körében is népszerű.</w:t>
+      </w:r>
+    </w:p>
+    <w:p>
+      <w:pPr>
+        <w:pStyle w:val="Cmsor2"/>
+      </w:pPr>
+      <w:bookmarkStart w:id="10" w:name="_Toc220320460"/>
+      <w:r>
+        <w:t>Programozási nyelvek</w:t>
+      </w:r>
+      <w:bookmarkEnd w:id="10"/>
+    </w:p>
+    <w:p>
+      <w:pPr>
+        <w:pStyle w:val="Cmsor3"/>
+      </w:pPr>
+      <w:bookmarkStart w:id="11" w:name="_Toc220320461"/>
+      <w:r>
+        <w:t>HTML</w:t>
+      </w:r>
+      <w:bookmarkEnd w:id="11"/>
+    </w:p>
+    <w:p>
+      <w:pPr>
+        <w:ind w:firstLine="0"/>
+      </w:pPr>
+      <w:r>
+        <w:rPr>
+          <w:noProof/>
+        </w:rPr>
+        <w:drawing>
+          <wp:anchor distT="0" distB="0" distL="114300" distR="114300" simplePos="0" relativeHeight="251672576" behindDoc="0" locked="0" layoutInCell="1" allowOverlap="1" wp14:anchorId="54AED51D" wp14:editId="7FB3F607">
+            <wp:simplePos x="0" y="0"/>
+            <wp:positionH relativeFrom="margin">
+              <wp:align>right</wp:align>
+            </wp:positionH>
+            <wp:positionV relativeFrom="paragraph">
+              <wp:posOffset>100330</wp:posOffset>
+            </wp:positionV>
+            <wp:extent cx="973455" cy="1106805"/>
+            <wp:effectExtent l="0" t="0" r="0" b="0"/>
+            <wp:wrapThrough wrapText="bothSides">
+              <wp:wrapPolygon edited="0">
+                <wp:start x="0" y="0"/>
+                <wp:lineTo x="0" y="5948"/>
+                <wp:lineTo x="845" y="19332"/>
+                <wp:lineTo x="5072" y="21191"/>
+                <wp:lineTo x="8454" y="21191"/>
+                <wp:lineTo x="12681" y="21191"/>
+                <wp:lineTo x="16063" y="21191"/>
+                <wp:lineTo x="20712" y="19332"/>
+                <wp:lineTo x="21135" y="5948"/>
+                <wp:lineTo x="21135" y="0"/>
+                <wp:lineTo x="0" y="0"/>
+              </wp:wrapPolygon>
+            </wp:wrapThrough>
+            <wp:docPr id="10" name="Kép 10" descr="Html PNGs for Free Download"/>
+            <wp:cNvGraphicFramePr>
+              <a:graphicFrameLocks xmlns:a="http://schemas.openxmlformats.org/drawingml/2006/main" noChangeAspect="1"/>
+            </wp:cNvGraphicFramePr>
+            <a:graphic xmlns:a="http://schemas.openxmlformats.org/drawingml/2006/main">
+              <a:graphicData uri="http://schemas.openxmlformats.org/drawingml/2006/picture">
+                <pic:pic xmlns:pic="http://schemas.openxmlformats.org/drawingml/2006/picture">
+                  <pic:nvPicPr>
+                    <pic:cNvPr id="0" name="Picture 3" descr="Html PNGs for Free Download"/>
+                    <pic:cNvPicPr>
+                      <a:picLocks noChangeAspect="1" noChangeArrowheads="1"/>
+                    </pic:cNvPicPr>
+                  </pic:nvPicPr>
+                  <pic:blipFill>
+                    <a:blip r:embed="rId10" cstate="print">
+                      <a:extLst>
+                        <a:ext uri="{28A0092B-C50C-407E-A947-70E740481C1C}">
+                          <a14:useLocalDpi xmlns:a14="http://schemas.microsoft.com/office/drawing/2010/main" val="0"/>
+                        </a:ext>
+                      </a:extLst>
+                    </a:blip>
+                    <a:srcRect/>
+                    <a:stretch>
+                      <a:fillRect/>
+                    </a:stretch>
+                  </pic:blipFill>
+                  <pic:spPr bwMode="auto">
+                    <a:xfrm>
+                      <a:off x="0" y="0"/>
+                      <a:ext cx="973455" cy="1106805"/>
+                    </a:xfrm>
+                    <a:prstGeom prst="rect">
+                      <a:avLst/>
+                    </a:prstGeom>
+                    <a:noFill/>
+                    <a:ln>
+                      <a:noFill/>
+                    </a:ln>
+                  </pic:spPr>
+                </pic:pic>
+              </a:graphicData>
+            </a:graphic>
+          </wp:anchor>
+        </w:drawing>
+      </w:r>
+      <w:r>
+        <w:t xml:space="preserve">A </w:t>
+      </w:r>
+      <w:r>
+        <w:rPr>
+          <w:rStyle w:val="Kiemels2"/>
+        </w:rPr>
+        <w:t>HTML</w:t>
+      </w:r>
+      <w:r>
+        <w:t xml:space="preserve"> (HyperText Markup Language) a weboldalak alapját adó jelölőnyelv. Segítségével lehet meghatározni egy weboldal szerkezetét, például a címsorokat, bekezdéseket, képeket és hivatkozásokat. A HTML önmagában nem programozási nyelv, hanem egy leíró rendszer, amelyet gyakran CSS-el és JavaScript-tel egészítenek ki a látvány és a működés érdekében.</w:t>
+      </w:r>
+      <w:r>
+        <w:rPr>
+          <w:noProof/>
+        </w:rPr>
+        <w:t xml:space="preserve"> </w:t>
+      </w:r>
+    </w:p>
+    <w:p>
+      <w:pPr>
+        <w:pStyle w:val="Cmsor3"/>
+      </w:pPr>
+      <w:bookmarkStart w:id="12" w:name="_Toc220320462"/>
+      <w:r>
+        <w:lastRenderedPageBreak/>
+        <w:drawing>
+          <wp:anchor distT="0" distB="0" distL="114300" distR="114300" simplePos="0" relativeHeight="251669504" behindDoc="0" locked="0" layoutInCell="1" allowOverlap="1" wp14:anchorId="5C1E7F1E" wp14:editId="6357D6D8">
+            <wp:simplePos x="0" y="0"/>
+            <wp:positionH relativeFrom="margin">
+              <wp:align>right</wp:align>
+            </wp:positionH>
+            <wp:positionV relativeFrom="paragraph">
+              <wp:posOffset>121393</wp:posOffset>
+            </wp:positionV>
+            <wp:extent cx="927100" cy="1310005"/>
+            <wp:effectExtent l="0" t="0" r="6350" b="4445"/>
+            <wp:wrapThrough wrapText="bothSides">
+              <wp:wrapPolygon edited="0">
+                <wp:start x="3995" y="0"/>
+                <wp:lineTo x="0" y="4083"/>
+                <wp:lineTo x="0" y="15077"/>
+                <wp:lineTo x="1332" y="20103"/>
+                <wp:lineTo x="7989" y="21359"/>
+                <wp:lineTo x="8433" y="21359"/>
+                <wp:lineTo x="12871" y="21359"/>
+                <wp:lineTo x="13315" y="21359"/>
+                <wp:lineTo x="19973" y="20103"/>
+                <wp:lineTo x="21304" y="15077"/>
+                <wp:lineTo x="21304" y="4083"/>
+                <wp:lineTo x="16866" y="0"/>
+                <wp:lineTo x="3995" y="0"/>
+              </wp:wrapPolygon>
+            </wp:wrapThrough>
+            <wp:docPr id="2050" name="Picture 2">
+              <a:extLst xmlns:a="http://schemas.openxmlformats.org/drawingml/2006/main">
+                <a:ext uri="{FF2B5EF4-FFF2-40B4-BE49-F238E27FC236}">
+                  <a16:creationId xmlns:a16="http://schemas.microsoft.com/office/drawing/2014/main" id="{36E4622C-1D4B-4C5A-A663-6F8CDFE03700}"/>
+                </a:ext>
+              </a:extLst>
+            </wp:docPr>
+            <wp:cNvGraphicFramePr>
+              <a:graphicFrameLocks xmlns:a="http://schemas.openxmlformats.org/drawingml/2006/main" noGrp="1" noChangeAspect="1"/>
+            </wp:cNvGraphicFramePr>
+            <a:graphic xmlns:a="http://schemas.openxmlformats.org/drawingml/2006/main">
+              <a:graphicData uri="http://schemas.openxmlformats.org/drawingml/2006/picture">
+                <pic:pic xmlns:pic="http://schemas.openxmlformats.org/drawingml/2006/picture">
+                  <pic:nvPicPr>
+                    <pic:cNvPr id="2050" name="Picture 2">
+                      <a:extLst>
+                        <a:ext uri="{FF2B5EF4-FFF2-40B4-BE49-F238E27FC236}">
+                          <a16:creationId xmlns:a16="http://schemas.microsoft.com/office/drawing/2014/main" id="{36E4622C-1D4B-4C5A-A663-6F8CDFE03700}"/>
+                        </a:ext>
+                      </a:extLst>
+                    </pic:cNvPr>
+                    <pic:cNvPicPr>
+                      <a:picLocks noGrp="1" noChangeAspect="1" noChangeArrowheads="1"/>
+                    </pic:cNvPicPr>
+                  </pic:nvPicPr>
+                  <pic:blipFill>
+                    <a:blip r:embed="rId11" cstate="print">
+                      <a:extLst>
+                        <a:ext uri="{28A0092B-C50C-407E-A947-70E740481C1C}">
+                          <a14:useLocalDpi xmlns:a14="http://schemas.microsoft.com/office/drawing/2010/main" val="0"/>
+                        </a:ext>
+                      </a:extLst>
+                    </a:blip>
+                    <a:srcRect/>
+                    <a:stretch>
+                      <a:fillRect/>
+                    </a:stretch>
+                  </pic:blipFill>
+                  <pic:spPr bwMode="auto">
+                    <a:xfrm>
+                      <a:off x="0" y="0"/>
+                      <a:ext cx="927100" cy="1310005"/>
+                    </a:xfrm>
+                    <a:prstGeom prst="rect">
+                      <a:avLst/>
+                    </a:prstGeom>
+                    <a:noFill/>
+                  </pic:spPr>
+                </pic:pic>
+              </a:graphicData>
+            </a:graphic>
+          </wp:anchor>
+        </w:drawing>
+      </w:r>
+      <w:r>
+        <w:t>CSS</w:t>
+      </w:r>
+      <w:bookmarkEnd w:id="12"/>
+    </w:p>
+    <w:p>
+      <w:pPr>
+        <w:ind w:firstLine="0"/>
+      </w:pPr>
+      <w:r>
+        <w:t xml:space="preserve">A </w:t>
+      </w:r>
+      <w:r>
+        <w:rPr>
+          <w:rStyle w:val="Kiemels2"/>
+          <w:b w:val="0"/>
+          <w:bCs w:val="0"/>
+        </w:rPr>
+        <w:t>CSS</w:t>
+      </w:r>
+      <w:r>
+        <w:rPr>
+          <w:b/>
+          <w:bCs/>
+        </w:rPr>
+        <w:t xml:space="preserve"> (Cascading Style Sheets)</w:t>
+      </w:r>
+      <w:r>
+        <w:t xml:space="preserve"> a weboldalak megjelenéséért felelős stílusleíró nyelv. Segítségével lehet beállítani a színeket, betűtípusokat, elrendezést és animációkat. A CSS a HTML-lel együtt működik: míg a HTML a tartalmat határozza meg, a CSS gondoskodik a kinézetről és a felhasználói élményről.</w:t>
+      </w:r>
+    </w:p>
+    <w:p>
+      <w:pPr>
+        <w:pStyle w:val="Cmsor3"/>
+      </w:pPr>
+      <w:bookmarkStart w:id="13" w:name="_Toc220320463"/>
+      <w:r>
+        <w:t>JavaScript</w:t>
+      </w:r>
+      <w:bookmarkEnd w:id="13"/>
+    </w:p>
+    <w:p>
+      <w:pPr>
+        <w:ind w:firstLine="0"/>
+        <w:rPr>
+          <w:noProof/>
+        </w:rPr>
+      </w:pPr>
+      <w:r>
+        <w:drawing>
+          <wp:anchor distT="0" distB="0" distL="114300" distR="114300" simplePos="0" relativeHeight="251670528" behindDoc="0" locked="0" layoutInCell="1" allowOverlap="1" wp14:anchorId="0DE5B639" wp14:editId="2033EF96">
+            <wp:simplePos x="0" y="0"/>
+            <wp:positionH relativeFrom="margin">
+              <wp:align>right</wp:align>
+            </wp:positionH>
+            <wp:positionV relativeFrom="paragraph">
+              <wp:posOffset>6206</wp:posOffset>
+            </wp:positionV>
+            <wp:extent cx="1033145" cy="1163955"/>
+            <wp:effectExtent l="0" t="0" r="0" b="0"/>
+            <wp:wrapThrough wrapText="bothSides">
+              <wp:wrapPolygon edited="0">
+                <wp:start x="0" y="0"/>
+                <wp:lineTo x="1593" y="19090"/>
+                <wp:lineTo x="5974" y="20858"/>
+                <wp:lineTo x="9160" y="21211"/>
+                <wp:lineTo x="12347" y="21211"/>
+                <wp:lineTo x="14736" y="20858"/>
+                <wp:lineTo x="20312" y="18736"/>
+                <wp:lineTo x="21109" y="0"/>
+                <wp:lineTo x="0" y="0"/>
+              </wp:wrapPolygon>
+            </wp:wrapThrough>
+            <wp:docPr id="3074" name="Picture 2" descr="Live Instructor-Led JavaScript Training - Hands-on Interactive Course">
+              <a:extLst xmlns:a="http://schemas.openxmlformats.org/drawingml/2006/main">
+                <a:ext uri="{FF2B5EF4-FFF2-40B4-BE49-F238E27FC236}">
+                  <a16:creationId xmlns:a16="http://schemas.microsoft.com/office/drawing/2014/main" id="{676174F6-53DA-4FA2-815C-0A332A532B10}"/>
+                </a:ext>
+              </a:extLst>
+            </wp:docPr>
+            <wp:cNvGraphicFramePr>
+              <a:graphicFrameLocks xmlns:a="http://schemas.openxmlformats.org/drawingml/2006/main" noGrp="1" noChangeAspect="1"/>
+            </wp:cNvGraphicFramePr>
+            <a:graphic xmlns:a="http://schemas.openxmlformats.org/drawingml/2006/main">
+              <a:graphicData uri="http://schemas.openxmlformats.org/drawingml/2006/picture">
+                <pic:pic xmlns:pic="http://schemas.openxmlformats.org/drawingml/2006/picture">
+                  <pic:nvPicPr>
+                    <pic:cNvPr id="3074" name="Picture 2" descr="Live Instructor-Led JavaScript Training - Hands-on Interactive Course">
+                      <a:extLst>
+                        <a:ext uri="{FF2B5EF4-FFF2-40B4-BE49-F238E27FC236}">
+                          <a16:creationId xmlns:a16="http://schemas.microsoft.com/office/drawing/2014/main" id="{676174F6-53DA-4FA2-815C-0A332A532B10}"/>
+                        </a:ext>
+                      </a:extLst>
+                    </pic:cNvPr>
+                    <pic:cNvPicPr>
+                      <a:picLocks noGrp="1" noChangeAspect="1" noChangeArrowheads="1"/>
+                    </pic:cNvPicPr>
+                  </pic:nvPicPr>
+                  <pic:blipFill>
+                    <a:blip r:embed="rId12" cstate="print">
+                      <a:extLst>
+                        <a:ext uri="{28A0092B-C50C-407E-A947-70E740481C1C}">
+                          <a14:useLocalDpi xmlns:a14="http://schemas.microsoft.com/office/drawing/2010/main" val="0"/>
+                        </a:ext>
+                      </a:extLst>
+                    </a:blip>
+                    <a:srcRect/>
+                    <a:stretch>
+                      <a:fillRect/>
+                    </a:stretch>
+                  </pic:blipFill>
+                  <pic:spPr bwMode="auto">
+                    <a:xfrm>
+                      <a:off x="0" y="0"/>
+                      <a:ext cx="1033145" cy="1163955"/>
+                    </a:xfrm>
+                    <a:prstGeom prst="rect">
+                      <a:avLst/>
+                    </a:prstGeom>
+                    <a:noFill/>
+                  </pic:spPr>
+                </pic:pic>
+              </a:graphicData>
+            </a:graphic>
+          </wp:anchor>
+        </w:drawing>
+      </w:r>
+      <w:r>
+        <w:t xml:space="preserve">A </w:t>
+      </w:r>
+      <w:r>
+        <w:rPr>
+          <w:b/>
+          <w:bCs/>
+        </w:rPr>
+        <w:t>JavaScript</w:t>
+      </w:r>
+      <w:r>
+        <w:t xml:space="preserve"> egy széles körben használt </w:t>
+      </w:r>
+      <w:r>
+        <w:rPr>
+          <w:b/>
+          <w:bCs/>
+        </w:rPr>
+        <w:t>programozási nyel</w:t>
+      </w:r>
+      <w:r>
+        <w:t xml:space="preserve">v, amely elsősorban a weboldalak működését és interaktivitását biztosítja. Segítségével dinamikus elemek, űrlapellenőrzések, animációk és eseménykezelések hozhatók létre. </w:t>
+      </w:r>
+    </w:p>
+    <w:p>
+      <w:pPr>
+        <w:pStyle w:val="Cmsor3"/>
+        <w:rPr>
+          <w:noProof/>
+        </w:rPr>
+      </w:pPr>
+      <w:bookmarkStart w:id="14" w:name="_Toc220320464"/>
+      <w:r>
+        <w:rPr>
+          <w:noProof/>
+        </w:rPr>
+        <w:t>SQL</w:t>
+      </w:r>
+      <w:bookmarkEnd w:id="14"/>
+    </w:p>
+    <w:p>
+      <w:pPr>
+        <w:ind w:firstLine="0"/>
+      </w:pPr>
+      <w:r>
+        <w:rPr>
+          <w:noProof/>
+        </w:rPr>
+        <w:drawing>
+          <wp:anchor distT="0" distB="0" distL="114300" distR="114300" simplePos="0" relativeHeight="251671552" behindDoc="0" locked="0" layoutInCell="1" allowOverlap="1" wp14:anchorId="3F3D5631" wp14:editId="7BB01A45">
+            <wp:simplePos x="0" y="0"/>
+            <wp:positionH relativeFrom="margin">
+              <wp:align>right</wp:align>
+            </wp:positionH>
+            <wp:positionV relativeFrom="paragraph">
+              <wp:posOffset>11430</wp:posOffset>
+            </wp:positionV>
+            <wp:extent cx="1066800" cy="1415415"/>
+            <wp:effectExtent l="0" t="0" r="0" b="0"/>
+            <wp:wrapThrough wrapText="bothSides">
+              <wp:wrapPolygon edited="0">
+                <wp:start x="5014" y="0"/>
+                <wp:lineTo x="0" y="872"/>
+                <wp:lineTo x="0" y="20641"/>
+                <wp:lineTo x="5400" y="21222"/>
+                <wp:lineTo x="16200" y="21222"/>
+                <wp:lineTo x="21214" y="20350"/>
+                <wp:lineTo x="21214" y="872"/>
+                <wp:lineTo x="16200" y="0"/>
+                <wp:lineTo x="5014" y="0"/>
+              </wp:wrapPolygon>
+            </wp:wrapThrough>
+            <wp:docPr id="9" name="Kép 9" descr="Details Test - Isograd Testing Services | Isograd Testing Services"/>
+            <wp:cNvGraphicFramePr>
+              <a:graphicFrameLocks xmlns:a="http://schemas.openxmlformats.org/drawingml/2006/main" noChangeAspect="1"/>
+            </wp:cNvGraphicFramePr>
+            <a:graphic xmlns:a="http://schemas.openxmlformats.org/drawingml/2006/main">
+              <a:graphicData uri="http://schemas.openxmlformats.org/drawingml/2006/picture">
+                <pic:pic xmlns:pic="http://schemas.openxmlformats.org/drawingml/2006/picture">
+                  <pic:nvPicPr>
+                    <pic:cNvPr id="0" name="Picture 1" descr="Details Test - Isograd Testing Services | Isograd Testing Services"/>
+                    <pic:cNvPicPr>
+                      <a:picLocks noChangeAspect="1" noChangeArrowheads="1"/>
+                    </pic:cNvPicPr>
+                  </pic:nvPicPr>
+                  <pic:blipFill>
+                    <a:blip r:embed="rId13">
+                      <a:extLst>
+                        <a:ext uri="{28A0092B-C50C-407E-A947-70E740481C1C}">
+                          <a14:useLocalDpi xmlns:a14="http://schemas.microsoft.com/office/drawing/2010/main" val="0"/>
+                        </a:ext>
+                      </a:extLst>
+                    </a:blip>
+                    <a:srcRect/>
+                    <a:stretch>
+                      <a:fillRect/>
+                    </a:stretch>
+                  </pic:blipFill>
+                  <pic:spPr bwMode="auto">
+                    <a:xfrm>
+                      <a:off x="0" y="0"/>
+                      <a:ext cx="1066800" cy="1415415"/>
+                    </a:xfrm>
+                    <a:prstGeom prst="rect">
+                      <a:avLst/>
+                    </a:prstGeom>
+                    <a:noFill/>
+                    <a:ln>
+                      <a:noFill/>
+                    </a:ln>
+                  </pic:spPr>
+                </pic:pic>
+              </a:graphicData>
+            </a:graphic>
+            <wp14:sizeRelH relativeFrom="margin">
+              <wp14:pctWidth>0</wp14:pctWidth>
+            </wp14:sizeRelH>
+            <wp14:sizeRelV relativeFrom="margin">
+              <wp14:pctHeight>0</wp14:pctHeight>
+            </wp14:sizeRelV>
+          </wp:anchor>
+        </w:drawing>
+      </w:r>
+      <w:r>
+        <w:t xml:space="preserve">Az </w:t>
+      </w:r>
+      <w:r>
+        <w:rPr>
+          <w:b/>
+          <w:bCs/>
+        </w:rPr>
+        <w:t>SQL</w:t>
+      </w:r>
+      <w:r>
+        <w:t xml:space="preserve"> (Structured Query Language) egy </w:t>
+      </w:r>
+      <w:r>
+        <w:rPr>
+          <w:b/>
+          <w:bCs/>
+        </w:rPr>
+        <w:t>adatbázis-kezelő</w:t>
+      </w:r>
+      <w:r>
+        <w:t xml:space="preserve"> nyelv, amelyet adatok létrehozására, lekérdezésére és módosítására használnak. Segítségével könnyen lehet nagy mennyiségű adatot kezelni, például szűrni, rendezni vagy összekapcsolni különböző táblákat. Az SQL alapvető szerepet játszik az adat</w:t>
+      </w:r>
+      <w:r>
+        <w:t>-</w:t>
+      </w:r>
+      <w:r>
+        <w:t>vezérelt alkalmazások és weboldalak működésében.</w:t>
+      </w:r>
+    </w:p>
+    <w:p>
+      <w:pPr>
+        <w:pStyle w:val="Cmsor3"/>
+      </w:pPr>
+      <w:bookmarkStart w:id="15" w:name="_Toc220320465"/>
+      <w:r>
+        <w:t>C#</w:t>
+      </w:r>
+      <w:bookmarkEnd w:id="15"/>
+    </w:p>
+    <w:p>
+      <w:pPr>
+        <w:ind w:firstLine="0"/>
+        <w:rPr>
+          <w:noProof/>
+        </w:rPr>
+      </w:pPr>
+      <w:r>
+        <w:rPr>
+          <w:noProof/>
+        </w:rPr>
+        <w:drawing>
+          <wp:anchor distT="0" distB="0" distL="114300" distR="114300" simplePos="0" relativeHeight="251673600" behindDoc="0" locked="0" layoutInCell="1" allowOverlap="1" wp14:anchorId="26CF433E" wp14:editId="249ED6DC">
+            <wp:simplePos x="0" y="0"/>
+            <wp:positionH relativeFrom="margin">
+              <wp:posOffset>4421505</wp:posOffset>
+            </wp:positionH>
+            <wp:positionV relativeFrom="paragraph">
+              <wp:posOffset>140970</wp:posOffset>
+            </wp:positionV>
+            <wp:extent cx="1156335" cy="1302385"/>
+            <wp:effectExtent l="0" t="0" r="5715" b="0"/>
+            <wp:wrapThrough wrapText="bothSides">
+              <wp:wrapPolygon edited="0">
+                <wp:start x="8896" y="0"/>
+                <wp:lineTo x="0" y="4423"/>
+                <wp:lineTo x="0" y="16745"/>
+                <wp:lineTo x="8896" y="21168"/>
+                <wp:lineTo x="12455" y="21168"/>
+                <wp:lineTo x="21351" y="16745"/>
+                <wp:lineTo x="21351" y="4423"/>
+                <wp:lineTo x="12455" y="0"/>
+                <wp:lineTo x="8896" y="0"/>
+              </wp:wrapPolygon>
+            </wp:wrapThrough>
+            <wp:docPr id="11" name="Kép 11"/>
+            <wp:cNvGraphicFramePr>
+              <a:graphicFrameLocks xmlns:a="http://schemas.openxmlformats.org/drawingml/2006/main" noChangeAspect="1"/>
+            </wp:cNvGraphicFramePr>
+            <a:graphic xmlns:a="http://schemas.openxmlformats.org/drawingml/2006/main">
+              <a:graphicData uri="http://schemas.openxmlformats.org/drawingml/2006/picture">
+                <pic:pic xmlns:pic="http://schemas.openxmlformats.org/drawingml/2006/picture">
+                  <pic:nvPicPr>
+                    <pic:cNvPr id="0" name="Picture 5"/>
+                    <pic:cNvPicPr>
+                      <a:picLocks noChangeAspect="1" noChangeArrowheads="1"/>
+                    </pic:cNvPicPr>
+                  </pic:nvPicPr>
+                  <pic:blipFill>
+                    <a:blip r:embed="rId14" cstate="print">
+                      <a:extLst>
+                        <a:ext uri="{28A0092B-C50C-407E-A947-70E740481C1C}">
+                          <a14:useLocalDpi xmlns:a14="http://schemas.microsoft.com/office/drawing/2010/main" val="0"/>
+                        </a:ext>
+                      </a:extLst>
+                    </a:blip>
+                    <a:srcRect/>
+                    <a:stretch>
+                      <a:fillRect/>
+                    </a:stretch>
+                  </pic:blipFill>
+                  <pic:spPr bwMode="auto">
+                    <a:xfrm>
+                      <a:off x="0" y="0"/>
+                      <a:ext cx="1156335" cy="1302385"/>
+                    </a:xfrm>
+                    <a:prstGeom prst="rect">
+                      <a:avLst/>
+                    </a:prstGeom>
+                    <a:noFill/>
+                    <a:ln>
+                      <a:noFill/>
+                    </a:ln>
+                  </pic:spPr>
+                </pic:pic>
+              </a:graphicData>
+            </a:graphic>
+            <wp14:sizeRelH relativeFrom="margin">
+              <wp14:pctWidth>0</wp14:pctWidth>
+            </wp14:sizeRelH>
+            <wp14:sizeRelV relativeFrom="margin">
+              <wp14:pctHeight>0</wp14:pctHeight>
+            </wp14:sizeRelV>
+          </wp:anchor>
+        </w:drawing>
+      </w:r>
+      <w:r>
+        <w:t xml:space="preserve">A </w:t>
+      </w:r>
+      <w:r>
+        <w:rPr>
+          <w:b/>
+          <w:bCs/>
+        </w:rPr>
+        <w:t>C#</w:t>
+      </w:r>
+      <w:r>
+        <w:t xml:space="preserve"> egy modern, objektumorientált programozási nyelv, amelyet a Microsoft fejlesztett ki.</w:t>
+      </w:r>
+      <w:r>
+        <w:t xml:space="preserve"> </w:t>
+      </w:r>
+      <w:r>
+        <w:t>Leggyakrabban Windows-alkalmazások, webes rendszerek</w:t>
+      </w:r>
+      <w:r>
+        <w:t xml:space="preserve">, </w:t>
+      </w:r>
+      <w:r>
+        <w:t>valamint játékok készítésére használják, például a Unity játékmotorban. A nyelv jól olvasható szintaxissal rendelkezik, erősen típusos, és nagy hangsúlyt fektet a biztonságra és a hatékony memóriahasználatra.</w:t>
+      </w:r>
+    </w:p>
+    <w:p>
+      <w:pPr>
+        <w:pStyle w:val="Cmsor3"/>
+        <w:rPr>
+          <w:noProof/>
+        </w:rPr>
+      </w:pPr>
+      <w:bookmarkStart w:id="16" w:name="_Toc220320466"/>
+      <w:r>
+        <w:rPr>
+          <w:noProof/>
+        </w:rPr>
+        <w:t>EJS</w:t>
+      </w:r>
+      <w:bookmarkEnd w:id="16"/>
+    </w:p>
+    <w:p>
+      <w:pPr>
+        <w:ind w:firstLine="0"/>
+      </w:pPr>
+      <w:r>
+        <w:rPr>
+          <w:noProof/>
+        </w:rPr>
+        <w:drawing>
+          <wp:anchor distT="0" distB="0" distL="114300" distR="114300" simplePos="0" relativeHeight="251674624" behindDoc="1" locked="0" layoutInCell="1" allowOverlap="1" wp14:anchorId="1CB49521" wp14:editId="24818F83">
+            <wp:simplePos x="0" y="0"/>
+            <wp:positionH relativeFrom="margin">
+              <wp:align>right</wp:align>
+            </wp:positionH>
+            <wp:positionV relativeFrom="paragraph">
+              <wp:posOffset>10160</wp:posOffset>
+            </wp:positionV>
+            <wp:extent cx="1198245" cy="1198245"/>
+            <wp:effectExtent l="0" t="0" r="1905" b="0"/>
+            <wp:wrapThrough wrapText="bothSides">
+              <wp:wrapPolygon edited="0">
+                <wp:start x="17170" y="3777"/>
+                <wp:lineTo x="0" y="4464"/>
+                <wp:lineTo x="0" y="16827"/>
+                <wp:lineTo x="17514" y="17514"/>
+                <wp:lineTo x="18887" y="17514"/>
+                <wp:lineTo x="21291" y="15797"/>
+                <wp:lineTo x="21291" y="4808"/>
+                <wp:lineTo x="18887" y="3777"/>
+                <wp:lineTo x="17170" y="3777"/>
+              </wp:wrapPolygon>
+            </wp:wrapThrough>
+            <wp:docPr id="12" name="Kép 12" descr="EJS Icons for Embedded JavaScript Templates"/>
+            <wp:cNvGraphicFramePr>
+              <a:graphicFrameLocks xmlns:a="http://schemas.openxmlformats.org/drawingml/2006/main" noChangeAspect="1"/>
+            </wp:cNvGraphicFramePr>
+            <a:graphic xmlns:a="http://schemas.openxmlformats.org/drawingml/2006/main">
+              <a:graphicData uri="http://schemas.openxmlformats.org/drawingml/2006/picture">
+                <pic:pic xmlns:pic="http://schemas.openxmlformats.org/drawingml/2006/picture">
+                  <pic:nvPicPr>
+                    <pic:cNvPr id="0" name="Picture 7" descr="EJS Icons for Embedded JavaScript Templates"/>
+                    <pic:cNvPicPr>
+                      <a:picLocks noChangeAspect="1" noChangeArrowheads="1"/>
+                    </pic:cNvPicPr>
+                  </pic:nvPicPr>
+                  <pic:blipFill>
+                    <a:blip r:embed="rId15" cstate="print">
+                      <a:extLst>
+                        <a:ext uri="{28A0092B-C50C-407E-A947-70E740481C1C}">
+                          <a14:useLocalDpi xmlns:a14="http://schemas.microsoft.com/office/drawing/2010/main" val="0"/>
+                        </a:ext>
+                      </a:extLst>
+                    </a:blip>
+                    <a:srcRect/>
+                    <a:stretch>
+                      <a:fillRect/>
+                    </a:stretch>
+                  </pic:blipFill>
+                  <pic:spPr bwMode="auto">
+                    <a:xfrm>
+                      <a:off x="0" y="0"/>
+                      <a:ext cx="1198245" cy="1198245"/>
+                    </a:xfrm>
+                    <a:prstGeom prst="rect">
+                      <a:avLst/>
+                    </a:prstGeom>
+                    <a:noFill/>
+                    <a:ln>
+                      <a:noFill/>
+                    </a:ln>
+                  </pic:spPr>
+                </pic:pic>
+              </a:graphicData>
+            </a:graphic>
+            <wp14:sizeRelH relativeFrom="margin">
+              <wp14:pctWidth>0</wp14:pctWidth>
+            </wp14:sizeRelH>
+            <wp14:sizeRelV relativeFrom="margin">
+              <wp14:pctHeight>0</wp14:pctHeight>
+            </wp14:sizeRelV>
+          </wp:anchor>
+        </w:drawing>
+      </w:r>
+      <w:r>
+        <w:t>Az EJS (Embedded JavaScript) egy egyszerű és rugalmas sablonmotor Node.js környezethez. Lehetővé teszi, hogy HTML-oldalakba JavaScript kódot ágyazzunk, így dinamikus tartalmat tudunk megjeleníteni a szerverről érkező adatok alapján. Az EJS könnyen tanulható, jól együttműködik az Express keretrendszerrel, és különösen hasznos akkor, ha gyorsan szeretnénk adat</w:t>
+      </w:r>
+      <w:r>
+        <w:t>-</w:t>
+      </w:r>
+      <w:r>
+        <w:t>vezérelt weboldalakat készíteni.</w:t>
+      </w:r>
+      <w:r>
+        <w:rPr>
+          <w:noProof/>
+        </w:rPr>
+        <w:t xml:space="preserve"> </w:t>
+      </w:r>
+    </w:p>
+    <w:p>
+      <w:pPr>
+        <w:pStyle w:val="Cmsor2"/>
+      </w:pPr>
+      <w:bookmarkStart w:id="17" w:name="_Toc220320467"/>
+      <w:r>
+        <w:lastRenderedPageBreak/>
+        <w:t>További webfejlesztési eszközök</w:t>
+      </w:r>
+      <w:bookmarkEnd w:id="17"/>
+    </w:p>
+    <w:p>
+      <w:pPr>
+        <w:pStyle w:val="Cmsor3"/>
+      </w:pPr>
+      <w:bookmarkStart w:id="18" w:name="_Toc220320468"/>
+      <w:r>
+        <w:t>XAMPP</w:t>
+      </w:r>
+      <w:bookmarkEnd w:id="18"/>
+    </w:p>
+    <w:p>
+      <w:pPr>
+        <w:ind w:firstLine="0"/>
+      </w:pPr>
+      <w:r>
+        <w:rPr>
+          <w:noProof/>
+        </w:rPr>
+        <w:drawing>
+          <wp:anchor distT="0" distB="0" distL="114300" distR="114300" simplePos="0" relativeHeight="251658240" behindDoc="0" locked="0" layoutInCell="1" allowOverlap="1" wp14:anchorId="188F8575" wp14:editId="0DE5F2B3">
+            <wp:simplePos x="0" y="0"/>
+            <wp:positionH relativeFrom="margin">
+              <wp:align>right</wp:align>
+            </wp:positionH>
+            <wp:positionV relativeFrom="paragraph">
+              <wp:posOffset>157598</wp:posOffset>
+            </wp:positionV>
+            <wp:extent cx="1159510" cy="1175385"/>
+            <wp:effectExtent l="152400" t="152400" r="364490" b="367665"/>
+            <wp:wrapThrough wrapText="bothSides">
+              <wp:wrapPolygon edited="0">
+                <wp:start x="2129" y="-2801"/>
+                <wp:lineTo x="-2839" y="-2100"/>
+                <wp:lineTo x="-2839" y="22755"/>
+                <wp:lineTo x="-355" y="25906"/>
+                <wp:lineTo x="4968" y="27306"/>
+                <wp:lineTo x="5323" y="28006"/>
+                <wp:lineTo x="19518" y="28006"/>
+                <wp:lineTo x="19873" y="27306"/>
+                <wp:lineTo x="24841" y="25906"/>
+                <wp:lineTo x="25196" y="25906"/>
+                <wp:lineTo x="28035" y="20655"/>
+                <wp:lineTo x="27680" y="2801"/>
+                <wp:lineTo x="23067" y="-2100"/>
+                <wp:lineTo x="22357" y="-2801"/>
+                <wp:lineTo x="2129" y="-2801"/>
+              </wp:wrapPolygon>
+            </wp:wrapThrough>
+            <wp:docPr id="2" name="Kép 2"/>
+            <wp:cNvGraphicFramePr>
+              <a:graphicFrameLocks xmlns:a="http://schemas.openxmlformats.org/drawingml/2006/main" noChangeAspect="1"/>
+            </wp:cNvGraphicFramePr>
+            <a:graphic xmlns:a="http://schemas.openxmlformats.org/drawingml/2006/main">
+              <a:graphicData uri="http://schemas.openxmlformats.org/drawingml/2006/picture">
+                <pic:pic xmlns:pic="http://schemas.openxmlformats.org/drawingml/2006/picture">
+                  <pic:nvPicPr>
+                    <pic:cNvPr id="0" name="Picture 1"/>
+                    <pic:cNvPicPr>
+                      <a:picLocks noChangeAspect="1" noChangeArrowheads="1"/>
+                    </pic:cNvPicPr>
+                  </pic:nvPicPr>
+                  <pic:blipFill>
+                    <a:blip r:embed="rId16" cstate="print">
+                      <a:extLst>
+                        <a:ext uri="{28A0092B-C50C-407E-A947-70E740481C1C}">
+                          <a14:useLocalDpi xmlns:a14="http://schemas.microsoft.com/office/drawing/2010/main" val="0"/>
+                        </a:ext>
+                      </a:extLst>
+                    </a:blip>
+                    <a:srcRect/>
+                    <a:stretch>
+                      <a:fillRect/>
+                    </a:stretch>
+                  </pic:blipFill>
+                  <pic:spPr bwMode="auto">
+                    <a:xfrm>
+                      <a:off x="0" y="0"/>
+                      <a:ext cx="1159510" cy="1175385"/>
                     </a:xfrm>
                     <a:prstGeom prst="rect">
                       <a:avLst/>
@@ -2271,298 +3394,493 @@
         </w:drawing>
       </w:r>
       <w:r>
-        <w:t xml:space="preserve">A </w:t>
+        <w:t>A</w:t>
+      </w:r>
+      <w:r>
+        <w:t>z</w:t>
+      </w:r>
+      <w:r>
+        <w:t xml:space="preserve"> </w:t>
       </w:r>
       <w:r>
         <w:rPr>
           <w:rStyle w:val="Kiemels2"/>
+          <w:rFonts w:eastAsiaTheme="majorEastAsia"/>
+        </w:rPr>
+        <w:t>XAMPP</w:t>
+      </w:r>
+      <w:r>
+        <w:t xml:space="preserve"> </w:t>
+      </w:r>
+      <w:r>
+        <w:t xml:space="preserve">egy </w:t>
+      </w:r>
+      <w:r>
+        <w:rPr>
+          <w:rStyle w:val="Kiemels2"/>
+          <w:rFonts w:eastAsiaTheme="majorEastAsia"/>
           <w:b w:val="0"/>
           <w:bCs w:val="0"/>
         </w:rPr>
-        <w:t>MySQL</w:t>
-      </w:r>
-      <w:r>
-        <w:t xml:space="preserve"> egy </w:t>
+        <w:t>ingyenes</w:t>
       </w:r>
       <w:r>
         <w:rPr>
           <w:rStyle w:val="Kiemels2"/>
+          <w:rFonts w:eastAsiaTheme="majorEastAsia"/>
+        </w:rPr>
+        <w:t xml:space="preserve"> </w:t>
+      </w:r>
+      <w:r>
+        <w:rPr>
+          <w:rStyle w:val="Kiemels2"/>
+          <w:rFonts w:eastAsiaTheme="majorEastAsia"/>
           <w:b w:val="0"/>
           <w:bCs w:val="0"/>
         </w:rPr>
-        <w:t>nyílt</w:t>
+        <w:t>és</w:t>
       </w:r>
       <w:r>
         <w:rPr>
           <w:rStyle w:val="Kiemels2"/>
+          <w:rFonts w:eastAsiaTheme="majorEastAsia"/>
         </w:rPr>
         <w:t xml:space="preserve"> </w:t>
       </w:r>
       <w:r>
         <w:rPr>
           <w:rStyle w:val="Kiemels2"/>
+          <w:rFonts w:eastAsiaTheme="majorEastAsia"/>
           <w:b w:val="0"/>
           <w:bCs w:val="0"/>
         </w:rPr>
-        <w:t>forráskódú</w:t>
+        <w:t>nyílt</w:t>
       </w:r>
       <w:r>
         <w:rPr>
           <w:rStyle w:val="Kiemels2"/>
+          <w:rFonts w:eastAsiaTheme="majorEastAsia"/>
         </w:rPr>
         <w:t xml:space="preserve"> </w:t>
       </w:r>
       <w:r>
         <w:rPr>
           <w:rStyle w:val="Kiemels2"/>
+          <w:rFonts w:eastAsiaTheme="majorEastAsia"/>
           <w:b w:val="0"/>
           <w:bCs w:val="0"/>
         </w:rPr>
-        <w:t>relációs</w:t>
+        <w:t>forráskódú</w:t>
       </w:r>
       <w:r>
         <w:rPr>
           <w:rStyle w:val="Kiemels2"/>
+          <w:rFonts w:eastAsiaTheme="majorEastAsia"/>
         </w:rPr>
         <w:t xml:space="preserve"> </w:t>
       </w:r>
       <w:r>
         <w:rPr>
           <w:rStyle w:val="Kiemels2"/>
+          <w:rFonts w:eastAsiaTheme="majorEastAsia"/>
           <w:b w:val="0"/>
           <w:bCs w:val="0"/>
         </w:rPr>
-        <w:t>adatbázis</w:t>
+        <w:t>szoftvercsomag</w:t>
+      </w:r>
+      <w:r>
+        <w:t xml:space="preserve">, amelyet webfejlesztők számára terveztek, hogy </w:t>
       </w:r>
       <w:r>
         <w:rPr>
           <w:rStyle w:val="Kiemels2"/>
-        </w:rPr>
-        <w:t>-</w:t>
-      </w:r>
-      <w:r>
-        <w:rPr>
-          <w:rStyle w:val="Kiemels2"/>
+          <w:rFonts w:eastAsiaTheme="majorEastAsia"/>
           <w:b w:val="0"/>
           <w:bCs w:val="0"/>
         </w:rPr>
-        <w:t>kezelő</w:t>
+        <w:t>könnyen</w:t>
       </w:r>
       <w:r>
         <w:rPr>
           <w:rStyle w:val="Kiemels2"/>
+          <w:rFonts w:eastAsiaTheme="majorEastAsia"/>
         </w:rPr>
         <w:t xml:space="preserve"> </w:t>
       </w:r>
       <w:r>
         <w:rPr>
           <w:rStyle w:val="Kiemels2"/>
+          <w:rFonts w:eastAsiaTheme="majorEastAsia"/>
           <w:b w:val="0"/>
           <w:bCs w:val="0"/>
         </w:rPr>
-        <w:t>rendszer</w:t>
-      </w:r>
-      <w:r>
-        <w:t xml:space="preserve">, amelyet világszerte széles körben használnak webalkalmazásokhoz és adatkezelési feladatokhoz. Az adatok </w:t>
+        <w:t>létrehozhassanak</w:t>
       </w:r>
       <w:r>
         <w:rPr>
           <w:rStyle w:val="Kiemels2"/>
+          <w:rFonts w:eastAsiaTheme="majorEastAsia"/>
+        </w:rPr>
+        <w:t xml:space="preserve"> </w:t>
+      </w:r>
+      <w:r>
+        <w:rPr>
+          <w:rStyle w:val="Kiemels2"/>
+          <w:rFonts w:eastAsiaTheme="majorEastAsia"/>
           <w:b w:val="0"/>
           <w:bCs w:val="0"/>
         </w:rPr>
-        <w:t>táblákban</w:t>
-      </w:r>
-      <w:r>
-        <w:t xml:space="preserve"> kerülnek tárolásra, amelyek között </w:t>
+        <w:t>egy</w:t>
       </w:r>
       <w:r>
         <w:rPr>
           <w:rStyle w:val="Kiemels2"/>
+          <w:rFonts w:eastAsiaTheme="majorEastAsia"/>
+        </w:rPr>
+        <w:t xml:space="preserve"> </w:t>
+      </w:r>
+      <w:r>
+        <w:rPr>
+          <w:rStyle w:val="Kiemels2"/>
+          <w:rFonts w:eastAsiaTheme="majorEastAsia"/>
           <w:b w:val="0"/>
           <w:bCs w:val="0"/>
         </w:rPr>
-        <w:t>kapcsolatok</w:t>
-      </w:r>
-      <w:r>
-        <w:t xml:space="preserve"> (relációk) hozhatók létre, ezáltal biztosítva az adatok hatékony és rendezett kezelését. A MySQL a </w:t>
+        <w:t>helyi</w:t>
       </w:r>
       <w:r>
         <w:rPr>
           <w:rStyle w:val="Kiemels2"/>
+          <w:rFonts w:eastAsiaTheme="majorEastAsia"/>
+        </w:rPr>
+        <w:t xml:space="preserve"> </w:t>
+      </w:r>
+      <w:r>
+        <w:rPr>
+          <w:rStyle w:val="Kiemels2"/>
+          <w:rFonts w:eastAsiaTheme="majorEastAsia"/>
           <w:b w:val="0"/>
           <w:bCs w:val="0"/>
         </w:rPr>
-        <w:t>strukturált</w:t>
-      </w:r>
+        <w:t>webszervert</w:t>
+      </w:r>
+      <w:r>
+        <w:t xml:space="preserve"> a számítógépükön.</w:t>
+      </w:r>
+    </w:p>
+    <w:p>
+      <w:pPr>
+        <w:pStyle w:val="NormlWeb"/>
+        <w:spacing w:line="360" w:lineRule="auto"/>
+        <w:jc w:val="both"/>
+      </w:pPr>
+      <w:r>
+        <w:t>A név betűi a benne található fő komponensekre utalnak:</w:t>
+      </w:r>
+    </w:p>
+    <w:p>
+      <w:pPr>
+        <w:pStyle w:val="NormlWeb"/>
+        <w:numPr>
+          <w:ilvl w:val="0"/>
+          <w:numId w:val="2"/>
+        </w:numPr>
+        <w:spacing w:line="360" w:lineRule="auto"/>
+        <w:jc w:val="both"/>
+      </w:pPr>
       <w:r>
         <w:rPr>
           <w:rStyle w:val="Kiemels2"/>
-        </w:rPr>
-        <w:t xml:space="preserve"> </w:t>
-      </w:r>
+          <w:rFonts w:eastAsiaTheme="majorEastAsia"/>
+        </w:rPr>
+        <w:t>X</w:t>
+      </w:r>
+      <w:r>
+        <w:t xml:space="preserve"> – bármilyen operációs rendszer (Windows, Linux)</w:t>
+      </w:r>
+    </w:p>
+    <w:p>
+      <w:pPr>
+        <w:pStyle w:val="NormlWeb"/>
+        <w:numPr>
+          <w:ilvl w:val="0"/>
+          <w:numId w:val="2"/>
+        </w:numPr>
+        <w:spacing w:line="360" w:lineRule="auto"/>
+        <w:jc w:val="both"/>
+      </w:pPr>
       <w:r>
         <w:rPr>
           <w:rStyle w:val="Kiemels2"/>
+          <w:rFonts w:eastAsiaTheme="majorEastAsia"/>
+        </w:rPr>
+        <w:t>A</w:t>
+      </w:r>
+      <w:r>
+        <w:t xml:space="preserve"> – </w:t>
+      </w:r>
+      <w:r>
+        <w:rPr>
+          <w:rStyle w:val="Kiemels2"/>
+          <w:rFonts w:eastAsiaTheme="majorEastAsia"/>
+        </w:rPr>
+        <w:t>Apache</w:t>
+      </w:r>
+      <w:r>
+        <w:t xml:space="preserve"> (webszerver)</w:t>
+      </w:r>
+    </w:p>
+    <w:p>
+      <w:pPr>
+        <w:pStyle w:val="NormlWeb"/>
+        <w:numPr>
+          <w:ilvl w:val="0"/>
+          <w:numId w:val="2"/>
+        </w:numPr>
+        <w:spacing w:line="360" w:lineRule="auto"/>
+        <w:jc w:val="both"/>
+      </w:pPr>
+      <w:r>
+        <w:rPr>
+          <w:rStyle w:val="Kiemels2"/>
+          <w:rFonts w:eastAsiaTheme="majorEastAsia"/>
+        </w:rPr>
+        <w:t>M</w:t>
+      </w:r>
+      <w:r>
+        <w:t xml:space="preserve"> – </w:t>
+      </w:r>
+      <w:r>
+        <w:rPr>
+          <w:rStyle w:val="Kiemels2"/>
+          <w:rFonts w:eastAsiaTheme="majorEastAsia"/>
+        </w:rPr>
+        <w:t>MySQL</w:t>
+      </w:r>
+      <w:r>
+        <w:t xml:space="preserve"> vagy </w:t>
+      </w:r>
+      <w:r>
+        <w:rPr>
+          <w:rStyle w:val="Kiemels2"/>
+          <w:rFonts w:eastAsiaTheme="majorEastAsia"/>
+        </w:rPr>
+        <w:t>MariaDB</w:t>
+      </w:r>
+      <w:r>
+        <w:t xml:space="preserve"> (adatbázis-kezelő rendszer)</w:t>
+      </w:r>
+    </w:p>
+    <w:p>
+      <w:pPr>
+        <w:pStyle w:val="NormlWeb"/>
+        <w:numPr>
+          <w:ilvl w:val="0"/>
+          <w:numId w:val="2"/>
+        </w:numPr>
+        <w:spacing w:line="360" w:lineRule="auto"/>
+        <w:jc w:val="both"/>
+      </w:pPr>
+      <w:r>
+        <w:rPr>
+          <w:rStyle w:val="Kiemels2"/>
+          <w:rFonts w:eastAsiaTheme="majorEastAsia"/>
+        </w:rPr>
+        <w:t>P</w:t>
+      </w:r>
+      <w:r>
+        <w:t xml:space="preserve"> – </w:t>
+      </w:r>
+      <w:r>
+        <w:rPr>
+          <w:rStyle w:val="Kiemels2"/>
+          <w:rFonts w:eastAsiaTheme="majorEastAsia"/>
+        </w:rPr>
+        <w:t>PHP</w:t>
+      </w:r>
+      <w:r>
+        <w:t xml:space="preserve"> (szerveroldali programozási nyelv)</w:t>
+      </w:r>
+    </w:p>
+    <w:p>
+      <w:pPr>
+        <w:pStyle w:val="NormlWeb"/>
+        <w:numPr>
+          <w:ilvl w:val="0"/>
+          <w:numId w:val="2"/>
+        </w:numPr>
+        <w:spacing w:line="360" w:lineRule="auto"/>
+        <w:jc w:val="both"/>
+      </w:pPr>
+      <w:r>
+        <w:rPr>
+          <w:rStyle w:val="Kiemels2"/>
+          <w:rFonts w:eastAsiaTheme="majorEastAsia"/>
+        </w:rPr>
+        <w:t>P</w:t>
+      </w:r>
+      <w:r>
+        <w:t xml:space="preserve"> – </w:t>
+      </w:r>
+      <w:r>
+        <w:rPr>
+          <w:rStyle w:val="Kiemels2"/>
+          <w:rFonts w:eastAsiaTheme="majorEastAsia"/>
+        </w:rPr>
+        <w:t>Perl</w:t>
+      </w:r>
+      <w:r>
+        <w:t xml:space="preserve"> (szintén programozási nyelv)</w:t>
+      </w:r>
+    </w:p>
+    <w:p>
+      <w:pPr>
+        <w:pStyle w:val="NormlWeb"/>
+        <w:spacing w:line="360" w:lineRule="auto"/>
+        <w:jc w:val="both"/>
+      </w:pPr>
+      <w:r>
+        <w:t>A</w:t>
+      </w:r>
+      <w:r>
+        <w:t>z</w:t>
+      </w:r>
+      <w:r>
+        <w:t xml:space="preserve"> XAMPP segítségével a fejlesztők </w:t>
+      </w:r>
+      <w:r>
+        <w:rPr>
+          <w:rStyle w:val="Kiemels2"/>
+          <w:rFonts w:eastAsiaTheme="majorEastAsia"/>
           <w:b w:val="0"/>
           <w:bCs w:val="0"/>
         </w:rPr>
-        <w:t>lekérdezési</w:t>
+        <w:t>helyben</w:t>
       </w:r>
       <w:r>
         <w:rPr>
           <w:rStyle w:val="Kiemels2"/>
+          <w:rFonts w:eastAsiaTheme="majorEastAsia"/>
         </w:rPr>
         <w:t xml:space="preserve"> </w:t>
       </w:r>
       <w:r>
         <w:rPr>
           <w:rStyle w:val="Kiemels2"/>
+          <w:rFonts w:eastAsiaTheme="majorEastAsia"/>
           <w:b w:val="0"/>
           <w:bCs w:val="0"/>
         </w:rPr>
-        <w:t>nyelvet</w:t>
+        <w:t>futtathatják</w:t>
       </w:r>
       <w:r>
         <w:rPr>
           <w:rStyle w:val="Kiemels2"/>
-        </w:rPr>
-        <w:t xml:space="preserve"> (</w:t>
+          <w:rFonts w:eastAsiaTheme="majorEastAsia"/>
+        </w:rPr>
+        <w:t xml:space="preserve"> </w:t>
       </w:r>
       <w:r>
         <w:rPr>
           <w:rStyle w:val="Kiemels2"/>
+          <w:rFonts w:eastAsiaTheme="majorEastAsia"/>
           <w:b w:val="0"/>
           <w:bCs w:val="0"/>
         </w:rPr>
-        <w:t>SQL</w:t>
+        <w:t>és</w:t>
       </w:r>
       <w:r>
         <w:rPr>
           <w:rStyle w:val="Kiemels2"/>
-        </w:rPr>
-        <w:t>)</w:t>
-      </w:r>
-      <w:r>
-        <w:t xml:space="preserve"> használja az adatok lekérdezésére, módosítására és kezelésére. Gyors működése, megbízhatósága és könnyű integrálhatósága miatt a MySQL gyakran használatos </w:t>
+          <w:rFonts w:eastAsiaTheme="majorEastAsia"/>
+        </w:rPr>
+        <w:t xml:space="preserve"> </w:t>
       </w:r>
       <w:r>
         <w:rPr>
           <w:rStyle w:val="Kiemels2"/>
+          <w:rFonts w:eastAsiaTheme="majorEastAsia"/>
           <w:b w:val="0"/>
           <w:bCs w:val="0"/>
         </w:rPr>
-        <w:t>PHP</w:t>
+        <w:t>tesztelhetik</w:t>
+      </w:r>
+      <w:r>
+        <w:t xml:space="preserve"> webes alkalmazásaikat anélkül, hogy egy külön online szerverre lenne szükségük. Tartalmaz egy </w:t>
       </w:r>
       <w:r>
         <w:rPr>
           <w:rStyle w:val="Kiemels2"/>
-        </w:rPr>
-        <w:t xml:space="preserve"> </w:t>
-      </w:r>
-      <w:r>
-        <w:rPr>
-          <w:rStyle w:val="Kiemels2"/>
+          <w:rFonts w:eastAsiaTheme="majorEastAsia"/>
           <w:b w:val="0"/>
           <w:bCs w:val="0"/>
         </w:rPr>
-        <w:t>alapú</w:t>
+        <w:t>grafikus</w:t>
       </w:r>
       <w:r>
         <w:rPr>
           <w:rStyle w:val="Kiemels2"/>
+          <w:rFonts w:eastAsiaTheme="majorEastAsia"/>
         </w:rPr>
         <w:t xml:space="preserve"> </w:t>
       </w:r>
       <w:r>
         <w:rPr>
           <w:rStyle w:val="Kiemels2"/>
+          <w:rFonts w:eastAsiaTheme="majorEastAsia"/>
           <w:b w:val="0"/>
           <w:bCs w:val="0"/>
         </w:rPr>
-        <w:t>weboldalak</w:t>
-      </w:r>
-      <w:r>
-        <w:t xml:space="preserve"> és </w:t>
-      </w:r>
-      <w:r>
-        <w:rPr>
-          <w:rStyle w:val="Kiemels2"/>
-          <w:b w:val="0"/>
-          <w:bCs w:val="0"/>
-        </w:rPr>
-        <w:t>dinamikus</w:t>
-      </w:r>
-      <w:r>
-        <w:rPr>
-          <w:rStyle w:val="Kiemels2"/>
-        </w:rPr>
-        <w:t xml:space="preserve"> </w:t>
-      </w:r>
-      <w:r>
-        <w:rPr>
-          <w:rStyle w:val="Kiemels2"/>
-          <w:b w:val="0"/>
-          <w:bCs w:val="0"/>
-        </w:rPr>
-        <w:t>alkalmazások</w:t>
-      </w:r>
-      <w:r>
-        <w:t xml:space="preserve"> adatbázisaként, például a WordPress esetében is.</w:t>
-      </w:r>
-    </w:p>
-    <w:p>
-      <w:pPr>
-        <w:pStyle w:val="Cmsor2"/>
-      </w:pPr>
-      <w:bookmarkStart w:id="9" w:name="_Toc214605230"/>
-      <w:r>
-        <w:lastRenderedPageBreak/>
-        <w:t>Visual Studio Code</w:t>
-      </w:r>
-      <w:bookmarkEnd w:id="9"/>
-    </w:p>
-    <w:p>
-      <w:pPr>
-        <w:ind w:firstLine="0"/>
-      </w:pPr>
+        <w:t>kezelőfelületet</w:t>
+      </w:r>
+      <w:r>
+        <w:t xml:space="preserve"> is, amellyel könnyen indíthatók és leállíthatók a szolgáltatások (pl. Apache, MySQL). Emiatt ideális tanuláshoz, fejlesztéshez és kisebb webprojektek kipróbálásához.</w:t>
+      </w:r>
+    </w:p>
+    <w:p>
+      <w:pPr>
+        <w:pStyle w:val="Cmsor3"/>
+      </w:pPr>
+      <w:bookmarkStart w:id="19" w:name="_Toc220320469"/>
       <w:r>
         <w:rPr>
           <w:noProof/>
         </w:rPr>
         <w:drawing>
-          <wp:anchor distT="0" distB="0" distL="114300" distR="114300" simplePos="0" relativeHeight="251660288" behindDoc="0" locked="0" layoutInCell="1" allowOverlap="1" wp14:anchorId="0F007541" wp14:editId="7099A1C5">
+          <wp:anchor distT="0" distB="0" distL="114300" distR="114300" simplePos="0" relativeHeight="251659264" behindDoc="0" locked="0" layoutInCell="1" allowOverlap="1" wp14:anchorId="1B6E421A" wp14:editId="3F751C94">
             <wp:simplePos x="0" y="0"/>
             <wp:positionH relativeFrom="margin">
               <wp:align>right</wp:align>
             </wp:positionH>
             <wp:positionV relativeFrom="paragraph">
-              <wp:posOffset>82048</wp:posOffset>
+              <wp:posOffset>16156</wp:posOffset>
             </wp:positionV>
-            <wp:extent cx="1262380" cy="1262380"/>
-            <wp:effectExtent l="133350" t="133350" r="337820" b="318770"/>
+            <wp:extent cx="1348105" cy="1348105"/>
+            <wp:effectExtent l="95250" t="0" r="213995" b="0"/>
             <wp:wrapThrough wrapText="bothSides">
               <wp:wrapPolygon edited="0">
-                <wp:start x="15320" y="-2282"/>
-                <wp:lineTo x="1956" y="-1630"/>
-                <wp:lineTo x="1956" y="3586"/>
-                <wp:lineTo x="-2282" y="3586"/>
-                <wp:lineTo x="-2282" y="17276"/>
-                <wp:lineTo x="-978" y="19231"/>
-                <wp:lineTo x="11734" y="24447"/>
-                <wp:lineTo x="14668" y="26076"/>
-                <wp:lineTo x="14994" y="26728"/>
-                <wp:lineTo x="19883" y="26728"/>
-                <wp:lineTo x="20209" y="26076"/>
-                <wp:lineTo x="23795" y="24447"/>
-                <wp:lineTo x="27054" y="19557"/>
-                <wp:lineTo x="27054" y="1956"/>
-                <wp:lineTo x="21839" y="-1630"/>
-                <wp:lineTo x="19231" y="-2282"/>
-                <wp:lineTo x="15320" y="-2282"/>
+                <wp:start x="14346" y="3358"/>
+                <wp:lineTo x="11599" y="3968"/>
+                <wp:lineTo x="11599" y="8852"/>
+                <wp:lineTo x="-1526" y="8852"/>
+                <wp:lineTo x="-1526" y="15261"/>
+                <wp:lineTo x="1526" y="18619"/>
+                <wp:lineTo x="7020" y="19840"/>
+                <wp:lineTo x="7325" y="20450"/>
+                <wp:lineTo x="10683" y="20450"/>
+                <wp:lineTo x="10988" y="19840"/>
+                <wp:lineTo x="21671" y="18619"/>
+                <wp:lineTo x="21976" y="18619"/>
+                <wp:lineTo x="24724" y="14041"/>
+                <wp:lineTo x="24724" y="13735"/>
+                <wp:lineTo x="23197" y="9157"/>
+                <wp:lineTo x="23197" y="7936"/>
+                <wp:lineTo x="18314" y="3968"/>
+                <wp:lineTo x="17093" y="3358"/>
+                <wp:lineTo x="14346" y="3358"/>
               </wp:wrapPolygon>
             </wp:wrapThrough>
-            <wp:docPr id="4" name="Kép 4"/>
+            <wp:docPr id="3" name="Kép 3" descr="MySQL Logo PNG Transparent &amp; SVG Vector - Freebie Supply"/>
             <wp:cNvGraphicFramePr>
               <a:graphicFrameLocks xmlns:a="http://schemas.openxmlformats.org/drawingml/2006/main" noChangeAspect="1"/>
             </wp:cNvGraphicFramePr>
@@ -2570,13 +3888,13 @@
               <a:graphicData uri="http://schemas.openxmlformats.org/drawingml/2006/picture">
                 <pic:pic xmlns:pic="http://schemas.openxmlformats.org/drawingml/2006/picture">
                   <pic:nvPicPr>
-                    <pic:cNvPr id="0" name="Picture 5"/>
+                    <pic:cNvPr id="0" name="Picture 3" descr="MySQL Logo PNG Transparent &amp; SVG Vector - Freebie Supply"/>
                     <pic:cNvPicPr>
                       <a:picLocks noChangeAspect="1" noChangeArrowheads="1"/>
                     </pic:cNvPicPr>
                   </pic:nvPicPr>
                   <pic:blipFill>
-                    <a:blip r:embed="rId10" cstate="print">
+                    <a:blip r:embed="rId17" cstate="print">
                       <a:extLst>
                         <a:ext uri="{28A0092B-C50C-407E-A947-70E740481C1C}">
                           <a14:useLocalDpi xmlns:a14="http://schemas.microsoft.com/office/drawing/2010/main" val="0"/>
@@ -2591,7 +3909,7 @@
                   <pic:spPr bwMode="auto">
                     <a:xfrm>
                       <a:off x="0" y="0"/>
-                      <a:ext cx="1262380" cy="1262380"/>
+                      <a:ext cx="1348105" cy="1348105"/>
                     </a:xfrm>
                     <a:prstGeom prst="rect">
                       <a:avLst/>
@@ -2620,286 +3938,285 @@
         </w:drawing>
       </w:r>
       <w:r>
-        <w:t>A Visual Studio Code (VS Code) egy ingyenes, nyílt forráskódú fejlesztői környezet, amelyet a Microsoft fejlesztett. Széles körben használják különböző programozási nyelvekhez, például Python, JavaScript, C++, PHP és HTML/CSS fejlesztéséhez. A VS Code egyik legnagyobb előnye a bővíthetősége – rengeteg kiegészítőt és bővítményt lehet hozzá telepíteni, amelyek megkönnyítik a kódírást, hibakeresést és verziókezelést. Egyszerű kezelőfelülete, beépített terminálja és Git-integrációja miatt kiváló választás kezdőknek és haladó fejlesztőknek egyaránt.</w:t>
-      </w:r>
-    </w:p>
-    <w:p>
-      <w:pPr>
-        <w:pStyle w:val="Cmsor2"/>
-      </w:pPr>
-      <w:bookmarkStart w:id="10" w:name="_Toc214605231"/>
-      <w:r>
-        <w:t>EJS</w:t>
-      </w:r>
-      <w:bookmarkEnd w:id="10"/>
-    </w:p>
-    <w:p>
-      <w:pPr>
-        <w:pStyle w:val="NormlWeb"/>
-        <w:spacing w:after="160" w:afterAutospacing="0" w:line="360" w:lineRule="auto"/>
+        <w:t>MySQL</w:t>
+      </w:r>
+      <w:bookmarkEnd w:id="19"/>
+    </w:p>
+    <w:p>
+      <w:pPr>
+        <w:ind w:firstLine="0"/>
+      </w:pPr>
+      <w:r>
+        <w:t xml:space="preserve">A </w:t>
+      </w:r>
+      <w:r>
+        <w:rPr>
+          <w:rStyle w:val="Kiemels2"/>
+          <w:b w:val="0"/>
+          <w:bCs w:val="0"/>
+        </w:rPr>
+        <w:t>MySQL</w:t>
+      </w:r>
+      <w:r>
+        <w:t xml:space="preserve"> egy </w:t>
+      </w:r>
+      <w:r>
+        <w:rPr>
+          <w:rStyle w:val="Kiemels2"/>
+          <w:b w:val="0"/>
+          <w:bCs w:val="0"/>
+        </w:rPr>
+        <w:t>nyílt</w:t>
+      </w:r>
+      <w:r>
+        <w:rPr>
+          <w:rStyle w:val="Kiemels2"/>
+        </w:rPr>
+        <w:t xml:space="preserve"> </w:t>
+      </w:r>
+      <w:r>
+        <w:rPr>
+          <w:rStyle w:val="Kiemels2"/>
+          <w:b w:val="0"/>
+          <w:bCs w:val="0"/>
+        </w:rPr>
+        <w:t>forráskódú</w:t>
+      </w:r>
+      <w:r>
+        <w:rPr>
+          <w:rStyle w:val="Kiemels2"/>
+        </w:rPr>
+        <w:t xml:space="preserve"> </w:t>
+      </w:r>
+      <w:r>
+        <w:rPr>
+          <w:rStyle w:val="Kiemels2"/>
+          <w:b w:val="0"/>
+          <w:bCs w:val="0"/>
+        </w:rPr>
+        <w:t>relációs</w:t>
+      </w:r>
+      <w:r>
+        <w:rPr>
+          <w:rStyle w:val="Kiemels2"/>
+        </w:rPr>
+        <w:t xml:space="preserve"> </w:t>
+      </w:r>
+      <w:r>
+        <w:rPr>
+          <w:rStyle w:val="Kiemels2"/>
+          <w:b w:val="0"/>
+          <w:bCs w:val="0"/>
+        </w:rPr>
+        <w:t>adatbázis</w:t>
+      </w:r>
+      <w:r>
+        <w:rPr>
+          <w:rStyle w:val="Kiemels2"/>
+        </w:rPr>
+        <w:t>-</w:t>
+      </w:r>
+      <w:r>
+        <w:rPr>
+          <w:rStyle w:val="Kiemels2"/>
+          <w:b w:val="0"/>
+          <w:bCs w:val="0"/>
+        </w:rPr>
+        <w:t>kezelő</w:t>
+      </w:r>
+      <w:r>
+        <w:rPr>
+          <w:rStyle w:val="Kiemels2"/>
+        </w:rPr>
+        <w:t xml:space="preserve"> </w:t>
+      </w:r>
+      <w:r>
+        <w:rPr>
+          <w:rStyle w:val="Kiemels2"/>
+          <w:b w:val="0"/>
+          <w:bCs w:val="0"/>
+        </w:rPr>
+        <w:t>rendszer</w:t>
+      </w:r>
+      <w:r>
+        <w:t xml:space="preserve">, amelyet világszerte széles körben használnak webalkalmazásokhoz és adatkezelési feladatokhoz. Az adatok </w:t>
+      </w:r>
+      <w:r>
+        <w:rPr>
+          <w:rStyle w:val="Kiemels2"/>
+          <w:b w:val="0"/>
+          <w:bCs w:val="0"/>
+        </w:rPr>
+        <w:t>táblákban</w:t>
+      </w:r>
+      <w:r>
+        <w:t xml:space="preserve"> kerülnek tárolásra, amelyek között </w:t>
+      </w:r>
+      <w:r>
+        <w:rPr>
+          <w:rStyle w:val="Kiemels2"/>
+          <w:b w:val="0"/>
+          <w:bCs w:val="0"/>
+        </w:rPr>
+        <w:t>kapcsolatok</w:t>
+      </w:r>
+      <w:r>
+        <w:t xml:space="preserve"> (relációk) hozhatók létre, ezáltal biztosítva az adatok hatékony és rendezett kezelését. A MySQL a </w:t>
+      </w:r>
+      <w:r>
+        <w:rPr>
+          <w:rStyle w:val="Kiemels2"/>
+          <w:b w:val="0"/>
+          <w:bCs w:val="0"/>
+        </w:rPr>
+        <w:t>strukturált</w:t>
+      </w:r>
+      <w:r>
+        <w:rPr>
+          <w:rStyle w:val="Kiemels2"/>
+        </w:rPr>
+        <w:t xml:space="preserve"> </w:t>
+      </w:r>
+      <w:r>
+        <w:rPr>
+          <w:rStyle w:val="Kiemels2"/>
+          <w:b w:val="0"/>
+          <w:bCs w:val="0"/>
+        </w:rPr>
+        <w:t>lekérdezési</w:t>
+      </w:r>
+      <w:r>
+        <w:rPr>
+          <w:rStyle w:val="Kiemels2"/>
+        </w:rPr>
+        <w:t xml:space="preserve"> </w:t>
+      </w:r>
+      <w:r>
+        <w:rPr>
+          <w:rStyle w:val="Kiemels2"/>
+          <w:b w:val="0"/>
+          <w:bCs w:val="0"/>
+        </w:rPr>
+        <w:t>nyelvet</w:t>
+      </w:r>
+      <w:r>
+        <w:rPr>
+          <w:rStyle w:val="Kiemels2"/>
+        </w:rPr>
+        <w:t xml:space="preserve"> (</w:t>
+      </w:r>
+      <w:r>
+        <w:rPr>
+          <w:rStyle w:val="Kiemels2"/>
+          <w:b w:val="0"/>
+          <w:bCs w:val="0"/>
+        </w:rPr>
+        <w:t>SQL</w:t>
+      </w:r>
+      <w:r>
+        <w:rPr>
+          <w:rStyle w:val="Kiemels2"/>
+        </w:rPr>
+        <w:t>)</w:t>
+      </w:r>
+      <w:r>
+        <w:t xml:space="preserve"> használja az adatok lekérdezésére, módosítására és kezelésére. Gyors működése, megbízhatósága és könnyű integrálhatósága miatt a MySQL gyakran használatos </w:t>
+      </w:r>
+      <w:r>
+        <w:rPr>
+          <w:rStyle w:val="Kiemels2"/>
+          <w:b w:val="0"/>
+          <w:bCs w:val="0"/>
+        </w:rPr>
+        <w:t>PHP</w:t>
+      </w:r>
+      <w:r>
+        <w:rPr>
+          <w:rStyle w:val="Kiemels2"/>
+        </w:rPr>
+        <w:t xml:space="preserve"> </w:t>
+      </w:r>
+      <w:r>
+        <w:rPr>
+          <w:rStyle w:val="Kiemels2"/>
+          <w:b w:val="0"/>
+          <w:bCs w:val="0"/>
+        </w:rPr>
+        <w:t>alapú</w:t>
+      </w:r>
+      <w:r>
+        <w:rPr>
+          <w:rStyle w:val="Kiemels2"/>
+        </w:rPr>
+        <w:t xml:space="preserve"> </w:t>
+      </w:r>
+      <w:r>
+        <w:rPr>
+          <w:rStyle w:val="Kiemels2"/>
+          <w:b w:val="0"/>
+          <w:bCs w:val="0"/>
+        </w:rPr>
+        <w:t>weboldalak</w:t>
+      </w:r>
+      <w:r>
+        <w:t xml:space="preserve"> és </w:t>
+      </w:r>
+      <w:r>
+        <w:rPr>
+          <w:rStyle w:val="Kiemels2"/>
+          <w:b w:val="0"/>
+          <w:bCs w:val="0"/>
+        </w:rPr>
+        <w:t>dinamikus</w:t>
+      </w:r>
+      <w:r>
+        <w:rPr>
+          <w:rStyle w:val="Kiemels2"/>
+        </w:rPr>
+        <w:t xml:space="preserve"> </w:t>
+      </w:r>
+      <w:r>
+        <w:rPr>
+          <w:rStyle w:val="Kiemels2"/>
+          <w:b w:val="0"/>
+          <w:bCs w:val="0"/>
+        </w:rPr>
+        <w:t>alkalmazások</w:t>
+      </w:r>
+      <w:r>
+        <w:t xml:space="preserve"> adatbázisaként, például a WordPress esetében is.</w:t>
+      </w:r>
+    </w:p>
+    <w:p>
+      <w:pPr>
+        <w:pStyle w:val="Cmsor3"/>
+      </w:pPr>
+      <w:bookmarkStart w:id="20" w:name="_Toc220320470"/>
+      <w:r>
+        <w:lastRenderedPageBreak/>
+        <w:t>N</w:t>
+      </w:r>
+      <w:r>
+        <w:t>ode Package Manager</w:t>
+      </w:r>
+      <w:bookmarkEnd w:id="20"/>
+    </w:p>
+    <w:p>
+      <w:pPr>
+        <w:ind w:firstLine="0"/>
       </w:pPr>
       <w:r>
         <w:rPr>
           <w:noProof/>
         </w:rPr>
         <w:drawing>
-          <wp:anchor distT="0" distB="0" distL="114300" distR="114300" simplePos="0" relativeHeight="251664384" behindDoc="1" locked="0" layoutInCell="1" allowOverlap="1" wp14:anchorId="378B0903" wp14:editId="5A663282">
-            <wp:simplePos x="0" y="0"/>
-            <wp:positionH relativeFrom="column">
-              <wp:posOffset>110490</wp:posOffset>
-            </wp:positionH>
-            <wp:positionV relativeFrom="paragraph">
-              <wp:posOffset>375920</wp:posOffset>
-            </wp:positionV>
-            <wp:extent cx="1343025" cy="1343025"/>
-            <wp:effectExtent l="0" t="0" r="9525" b="0"/>
-            <wp:wrapThrough wrapText="bothSides">
-              <wp:wrapPolygon edited="0">
-                <wp:start x="16851" y="3983"/>
-                <wp:lineTo x="0" y="4596"/>
-                <wp:lineTo x="0" y="16851"/>
-                <wp:lineTo x="9804" y="17464"/>
-                <wp:lineTo x="19609" y="17464"/>
-                <wp:lineTo x="21447" y="16238"/>
-                <wp:lineTo x="21447" y="10723"/>
-                <wp:lineTo x="19609" y="9498"/>
-                <wp:lineTo x="21447" y="7047"/>
-                <wp:lineTo x="21447" y="5515"/>
-                <wp:lineTo x="19302" y="3983"/>
-                <wp:lineTo x="16851" y="3983"/>
-              </wp:wrapPolygon>
-            </wp:wrapThrough>
-            <wp:docPr id="7" name="Kép 7" descr="EJS Icons for Embedded JavaScript Templates"/>
-            <wp:cNvGraphicFramePr>
-              <a:graphicFrameLocks xmlns:a="http://schemas.openxmlformats.org/drawingml/2006/main" noChangeAspect="1"/>
-            </wp:cNvGraphicFramePr>
-            <a:graphic xmlns:a="http://schemas.openxmlformats.org/drawingml/2006/main">
-              <a:graphicData uri="http://schemas.openxmlformats.org/drawingml/2006/picture">
-                <pic:pic xmlns:pic="http://schemas.openxmlformats.org/drawingml/2006/picture">
-                  <pic:nvPicPr>
-                    <pic:cNvPr id="0" name="Picture 1" descr="EJS Icons for Embedded JavaScript Templates"/>
-                    <pic:cNvPicPr>
-                      <a:picLocks noChangeAspect="1" noChangeArrowheads="1"/>
-                    </pic:cNvPicPr>
-                  </pic:nvPicPr>
-                  <pic:blipFill>
-                    <a:blip r:embed="rId11" cstate="print">
-                      <a:extLst>
-                        <a:ext uri="{28A0092B-C50C-407E-A947-70E740481C1C}">
-                          <a14:useLocalDpi xmlns:a14="http://schemas.microsoft.com/office/drawing/2010/main" val="0"/>
-                        </a:ext>
-                      </a:extLst>
-                    </a:blip>
-                    <a:srcRect/>
-                    <a:stretch>
-                      <a:fillRect/>
-                    </a:stretch>
-                  </pic:blipFill>
-                  <pic:spPr bwMode="auto">
-                    <a:xfrm>
-                      <a:off x="0" y="0"/>
-                      <a:ext cx="1343025" cy="1343025"/>
-                    </a:xfrm>
-                    <a:prstGeom prst="rect">
-                      <a:avLst/>
-                    </a:prstGeom>
-                    <a:noFill/>
-                    <a:ln>
-                      <a:noFill/>
-                    </a:ln>
-                  </pic:spPr>
-                </pic:pic>
-              </a:graphicData>
-            </a:graphic>
-            <wp14:sizeRelH relativeFrom="margin">
-              <wp14:pctWidth>0</wp14:pctWidth>
-            </wp14:sizeRelH>
-            <wp14:sizeRelV relativeFrom="margin">
-              <wp14:pctHeight>0</wp14:pctHeight>
-            </wp14:sizeRelV>
-          </wp:anchor>
-        </w:drawing>
-      </w:r>
-      <w:r>
-        <w:t xml:space="preserve">Az </w:t>
-      </w:r>
-      <w:r>
-        <w:rPr>
-          <w:rStyle w:val="Kiemels2"/>
-          <w:rFonts w:eastAsiaTheme="majorEastAsia"/>
-        </w:rPr>
-        <w:t>EJS (Embedded JavaScript Templates)</w:t>
-      </w:r>
-      <w:r>
-        <w:t xml:space="preserve"> egy könnyen használható, szerveroldali sablonmotor, amely lehetővé teszi dinamikus HTML oldalak generálását JavaScript használatával. A sablonok </w:t>
-      </w:r>
-      <w:r>
-        <w:t>’</w:t>
-      </w:r>
-      <w:r>
-        <w:rPr>
-          <w:rStyle w:val="HTML-kd"/>
-          <w:rFonts w:eastAsiaTheme="majorEastAsia"/>
-        </w:rPr>
-        <w:t>.ejs</w:t>
-      </w:r>
-      <w:r>
-        <w:t>’</w:t>
-      </w:r>
-      <w:r>
-        <w:t xml:space="preserve"> kiterjesztést kapnak, és HTML markupot kombinálnak beágyazott JavaScript kóddal. Az EJS fő célja, hogy egyszerű és gyors megoldást biztosítson azoknak az alkalmazásoknak, amelyekben a nézetek kiszolgálása a szerver feladata.</w:t>
-      </w:r>
-      <w:r>
-        <w:br/>
-      </w:r>
-      <w:r>
-        <w:t>Az EJS zökkenőmentesen integrálható Node.js alapú alkalmazásokba, különösen az Express keretrendszerrel, ahol a sablonok renderelése minimális konfigurációt igényel. A szintaxisa három fő jelölést használ:</w:t>
-      </w:r>
-    </w:p>
-    <w:p>
-      <w:pPr>
-        <w:numPr>
-          <w:ilvl w:val="0"/>
-          <w:numId w:val="4"/>
-        </w:numPr>
-        <w:spacing w:before="100" w:beforeAutospacing="1" w:after="100" w:afterAutospacing="1" w:line="240" w:lineRule="auto"/>
-        <w:jc w:val="left"/>
-        <w:rPr>
-          <w:rFonts w:eastAsia="Times New Roman" w:cs="Times New Roman"/>
-          <w:szCs w:val="24"/>
-          <w:lang w:eastAsia="hu-HU"/>
-        </w:rPr>
-      </w:pPr>
-      <w:r>
-        <w:rPr>
-          <w:rFonts w:eastAsia="Times New Roman" w:cs="Times New Roman"/>
-          <w:b/>
-          <w:bCs/>
-          <w:szCs w:val="24"/>
-          <w:lang w:eastAsia="hu-HU"/>
-        </w:rPr>
-        <w:t>&lt;%= %&gt;</w:t>
-      </w:r>
-      <w:r>
-        <w:rPr>
-          <w:rFonts w:eastAsia="Times New Roman" w:cs="Times New Roman"/>
-          <w:szCs w:val="24"/>
-          <w:lang w:eastAsia="hu-HU"/>
-        </w:rPr>
-        <w:t xml:space="preserve"> – változók kiírására HTML-ben, escape-elve,</w:t>
-      </w:r>
-    </w:p>
-    <w:p>
-      <w:pPr>
-        <w:numPr>
-          <w:ilvl w:val="0"/>
-          <w:numId w:val="4"/>
-        </w:numPr>
-        <w:spacing w:before="100" w:beforeAutospacing="1" w:after="100" w:afterAutospacing="1" w:line="240" w:lineRule="auto"/>
-        <w:jc w:val="left"/>
-        <w:rPr>
-          <w:rFonts w:eastAsia="Times New Roman" w:cs="Times New Roman"/>
-          <w:szCs w:val="24"/>
-          <w:lang w:eastAsia="hu-HU"/>
-        </w:rPr>
-      </w:pPr>
-      <w:r>
-        <w:rPr>
-          <w:rFonts w:eastAsia="Times New Roman" w:cs="Times New Roman"/>
-          <w:b/>
-          <w:bCs/>
-          <w:szCs w:val="24"/>
-          <w:lang w:eastAsia="hu-HU"/>
-        </w:rPr>
-        <w:t>&lt;%- %&gt;</w:t>
-      </w:r>
-      <w:r>
-        <w:rPr>
-          <w:rFonts w:eastAsia="Times New Roman" w:cs="Times New Roman"/>
-          <w:szCs w:val="24"/>
-          <w:lang w:eastAsia="hu-HU"/>
-        </w:rPr>
-        <w:t xml:space="preserve"> – HTML escape nélküli kiírásra,</w:t>
-      </w:r>
-    </w:p>
-    <w:p>
-      <w:pPr>
-        <w:numPr>
-          <w:ilvl w:val="0"/>
-          <w:numId w:val="4"/>
-        </w:numPr>
-        <w:spacing w:before="100" w:beforeAutospacing="1" w:after="100" w:afterAutospacing="1" w:line="240" w:lineRule="auto"/>
-        <w:jc w:val="left"/>
-        <w:rPr>
-          <w:rFonts w:eastAsia="Times New Roman" w:cs="Times New Roman"/>
-          <w:szCs w:val="24"/>
-          <w:lang w:eastAsia="hu-HU"/>
-        </w:rPr>
-      </w:pPr>
-      <w:r>
-        <w:rPr>
-          <w:rFonts w:eastAsia="Times New Roman" w:cs="Times New Roman"/>
-          <w:b/>
-          <w:bCs/>
-          <w:szCs w:val="24"/>
-          <w:lang w:eastAsia="hu-HU"/>
-        </w:rPr>
-        <w:t>&lt;% %&gt;</w:t>
-      </w:r>
-      <w:r>
-        <w:rPr>
-          <w:rFonts w:eastAsia="Times New Roman" w:cs="Times New Roman"/>
-          <w:szCs w:val="24"/>
-          <w:lang w:eastAsia="hu-HU"/>
-        </w:rPr>
-        <w:t xml:space="preserve"> – JavaScript vezérlési szerkezetek (feltételek, ciklusok) beágyazására.</w:t>
-      </w:r>
-    </w:p>
-    <w:p>
-      <w:pPr>
-        <w:pStyle w:val="NormlWeb"/>
-        <w:spacing w:after="160" w:afterAutospacing="0" w:line="360" w:lineRule="auto"/>
-      </w:pPr>
-      <w:r>
-        <w:t>Az EJS támogatja a rész-sablonok (partials) használatát, így könnyen újrahasznosíthatók a közös komponensek, például fejlécek, láblécek vagy navigációs elemek. Emellett lehetőséget biztosít a sablonokhoz lokális változók átadására, így rugalmasan kezelhetők a dinamikus adatok.</w:t>
-      </w:r>
-    </w:p>
-    <w:p>
-      <w:pPr>
-        <w:pStyle w:val="NormlWeb"/>
-        <w:spacing w:after="160" w:afterAutospacing="0" w:line="360" w:lineRule="auto"/>
-      </w:pPr>
-      <w:r>
-        <w:t>Előnyei közé tartozik a gyors feldolgozás, a könnyű tanulhatóság, a minimális függőség és az, hogy nem igényel bonyolult konfigurációt. Az EJS jól használható kisebb és közepes méretű webalkalmazásokban, ahol egyszerű és átlátható sablonkezelésre van szükség.</w:t>
-      </w:r>
-    </w:p>
-    <w:p>
-      <w:pPr>
-        <w:pStyle w:val="Cmsor2"/>
-      </w:pPr>
-      <w:bookmarkStart w:id="11" w:name="_Toc214605232"/>
-      <w:r>
-        <w:lastRenderedPageBreak/>
-        <w:t>NPM</w:t>
-      </w:r>
-      <w:bookmarkEnd w:id="11"/>
-    </w:p>
-    <w:p>
-      <w:pPr>
-        <w:ind w:firstLine="0"/>
-      </w:pPr>
-      <w:r>
-        <w:rPr>
-          <w:noProof/>
-        </w:rPr>
-        <w:drawing>
-          <wp:anchor distT="0" distB="0" distL="114300" distR="114300" simplePos="0" relativeHeight="251662336" behindDoc="0" locked="0" layoutInCell="1" allowOverlap="1" wp14:anchorId="24187D3B" wp14:editId="627EA69B">
+          <wp:anchor distT="0" distB="0" distL="114300" distR="114300" simplePos="0" relativeHeight="251662336" behindDoc="0" locked="0" layoutInCell="1" allowOverlap="1" wp14:anchorId="24187D3B" wp14:editId="68987C6E">
             <wp:simplePos x="0" y="0"/>
             <wp:positionH relativeFrom="margin">
               <wp:align>right</wp:align>
             </wp:positionH>
             <wp:positionV relativeFrom="paragraph">
-              <wp:posOffset>203923</wp:posOffset>
+              <wp:posOffset>12065</wp:posOffset>
             </wp:positionV>
             <wp:extent cx="1307465" cy="1307465"/>
             <wp:effectExtent l="152400" t="0" r="349885" b="0"/>
@@ -2918,7 +4235,7 @@
                     </pic:cNvPicPr>
                   </pic:nvPicPr>
                   <pic:blipFill>
-                    <a:blip r:embed="rId12">
+                    <a:blip r:embed="rId18">
                       <a:extLst>
                         <a:ext uri="{28A0092B-C50C-407E-A947-70E740481C1C}">
                           <a14:useLocalDpi xmlns:a14="http://schemas.microsoft.com/office/drawing/2010/main" val="0"/>
@@ -2967,9 +4284,9 @@
     </w:p>
     <w:p>
       <w:pPr>
-        <w:pStyle w:val="Cmsor2"/>
-      </w:pPr>
-      <w:bookmarkStart w:id="12" w:name="_Toc214605233"/>
+        <w:pStyle w:val="Cmsor3"/>
+      </w:pPr>
+      <w:bookmarkStart w:id="21" w:name="_Toc220320471"/>
       <w:r>
         <w:t>Node</w:t>
       </w:r>
@@ -2979,7 +4296,7 @@
       <w:r>
         <w:t>js</w:t>
       </w:r>
-      <w:bookmarkEnd w:id="12"/>
+      <w:bookmarkEnd w:id="21"/>
       <w:r>
         <w:t xml:space="preserve"> </w:t>
       </w:r>
@@ -2993,13 +4310,13 @@
           <w:noProof/>
         </w:rPr>
         <w:drawing>
-          <wp:anchor distT="0" distB="0" distL="114300" distR="114300" simplePos="0" relativeHeight="251663360" behindDoc="0" locked="0" layoutInCell="1" allowOverlap="1" wp14:anchorId="6E861923" wp14:editId="431F075E">
+          <wp:anchor distT="0" distB="0" distL="114300" distR="114300" simplePos="0" relativeHeight="251663360" behindDoc="0" locked="0" layoutInCell="1" allowOverlap="1" wp14:anchorId="6E861923" wp14:editId="1EFC8ED1">
             <wp:simplePos x="0" y="0"/>
             <wp:positionH relativeFrom="margin">
-              <wp:align>left</wp:align>
+              <wp:align>right</wp:align>
             </wp:positionH>
             <wp:positionV relativeFrom="paragraph">
-              <wp:posOffset>710176</wp:posOffset>
+              <wp:posOffset>125095</wp:posOffset>
             </wp:positionV>
             <wp:extent cx="1548765" cy="947420"/>
             <wp:effectExtent l="152400" t="114300" r="299085" b="309880"/>
@@ -3018,7 +4335,7 @@
                     </pic:cNvPicPr>
                   </pic:nvPicPr>
                   <pic:blipFill>
-                    <a:blip r:embed="rId13" cstate="print">
+                    <a:blip r:embed="rId19" cstate="print">
                       <a:extLst>
                         <a:ext uri="{28A0092B-C50C-407E-A947-70E740481C1C}">
                           <a14:useLocalDpi xmlns:a14="http://schemas.microsoft.com/office/drawing/2010/main" val="0"/>
@@ -3073,40 +4390,24 @@
     </w:p>
     <w:p>
       <w:pPr>
-        <w:spacing w:line="259" w:lineRule="auto"/>
-        <w:ind w:firstLine="0"/>
-        <w:jc w:val="left"/>
-        <w:rPr>
-          <w:rFonts w:eastAsiaTheme="majorEastAsia" w:cstheme="majorBidi"/>
-          <w:b/>
-          <w:sz w:val="32"/>
-          <w:szCs w:val="32"/>
-        </w:rPr>
-      </w:pPr>
-      <w:r>
-        <w:br w:type="page"/>
-      </w:r>
-    </w:p>
-    <w:p>
-      <w:pPr>
         <w:pStyle w:val="Cmsor1"/>
       </w:pPr>
-      <w:bookmarkStart w:id="13" w:name="_Toc214605234"/>
+      <w:bookmarkStart w:id="22" w:name="_Toc220320472"/>
       <w:r>
         <w:lastRenderedPageBreak/>
         <w:t>Kód dokumentáció</w:t>
       </w:r>
-      <w:bookmarkEnd w:id="13"/>
+      <w:bookmarkEnd w:id="22"/>
     </w:p>
     <w:p>
       <w:pPr>
         <w:pStyle w:val="Cmsor2"/>
       </w:pPr>
-      <w:bookmarkStart w:id="14" w:name="_Toc214605235"/>
+      <w:bookmarkStart w:id="23" w:name="_Toc220320473"/>
       <w:r>
         <w:t>Adatbázis terv</w:t>
       </w:r>
-      <w:bookmarkEnd w:id="14"/>
+      <w:bookmarkEnd w:id="23"/>
     </w:p>
     <w:p>
       <w:pPr>
@@ -3141,7 +4442,7 @@
                     </pic:cNvPicPr>
                   </pic:nvPicPr>
                   <pic:blipFill>
-                    <a:blip r:embed="rId14">
+                    <a:blip r:embed="rId20">
                       <a:extLst>
                         <a:ext uri="{28A0092B-C50C-407E-A947-70E740481C1C}">
                           <a14:useLocalDpi xmlns:a14="http://schemas.microsoft.com/office/drawing/2010/main" val="0"/>
@@ -3292,7 +4593,7 @@
         <w:ind w:firstLine="0"/>
         <w:textAlignment w:val="baseline"/>
         <w:rPr>
-          <w:rFonts w:ascii="Segoe UI" w:eastAsia="Times New Roman" w:hAnsi="Segoe UI" w:cs="Segoe UI"/>
+          <w:rFonts w:eastAsia="Times New Roman" w:cs="Times New Roman"/>
           <w:szCs w:val="24"/>
           <w:lang w:eastAsia="hu-HU"/>
         </w:rPr>
@@ -3346,6 +4647,13 @@
           <w:lang w:eastAsia="hu-HU"/>
         </w:rPr>
         <w:br/>
+      </w:r>
+      <w:r>
+        <w:rPr>
+          <w:rFonts w:eastAsia="Times New Roman" w:cs="Times New Roman"/>
+          <w:szCs w:val="24"/>
+          <w:lang w:eastAsia="hu-HU"/>
+        </w:rPr>
         <w:t xml:space="preserve">A tábla azonosító tulajdonsága az </w:t>
       </w:r>
       <w:r>
@@ -3984,7 +5292,17 @@
         </w:tc>
       </w:tr>
     </w:tbl>
-    <w:p/>
+    <w:p>
+      <w:pPr>
+        <w:pStyle w:val="Cmsor1"/>
+      </w:pPr>
+      <w:bookmarkStart w:id="24" w:name="_Toc220320474"/>
+      <w:r>
+        <w:lastRenderedPageBreak/>
+        <w:t>Fejlesztési lehetőségek</w:t>
+      </w:r>
+      <w:bookmarkEnd w:id="24"/>
+    </w:p>
     <w:p>
       <w:pPr>
         <w:spacing w:line="259" w:lineRule="auto"/>
@@ -3997,45 +5315,17 @@
     </w:p>
     <w:p>
       <w:pPr>
-        <w:spacing w:line="259" w:lineRule="auto"/>
-        <w:ind w:firstLine="0"/>
-        <w:jc w:val="left"/>
-      </w:pPr>
-    </w:p>
-    <w:p/>
-    <w:p>
-      <w:pPr>
         <w:pStyle w:val="Cmsor1"/>
       </w:pPr>
-      <w:bookmarkStart w:id="15" w:name="_Toc214605236"/>
-      <w:r>
-        <w:t>Fejlesztési lehetőségek</w:t>
-      </w:r>
-      <w:bookmarkEnd w:id="15"/>
-    </w:p>
-    <w:p>
-      <w:pPr>
-        <w:spacing w:line="259" w:lineRule="auto"/>
-        <w:ind w:firstLine="0"/>
-        <w:jc w:val="left"/>
-      </w:pPr>
-      <w:r>
-        <w:br w:type="page"/>
-      </w:r>
-    </w:p>
-    <w:p/>
-    <w:p>
-      <w:pPr>
-        <w:pStyle w:val="Cmsor1"/>
-      </w:pPr>
-      <w:bookmarkStart w:id="16" w:name="_Toc214605237"/>
-      <w:r>
+      <w:bookmarkStart w:id="25" w:name="_Toc220320475"/>
+      <w:r>
+        <w:lastRenderedPageBreak/>
         <w:t>Tesztelés</w:t>
       </w:r>
-      <w:bookmarkEnd w:id="16"/>
+      <w:bookmarkEnd w:id="25"/>
     </w:p>
     <w:sectPr>
-      <w:footerReference w:type="default" r:id="rId15"/>
+      <w:footerReference w:type="default" r:id="rId21"/>
       <w:pgSz w:w="11906" w:h="16838"/>
       <w:pgMar w:top="1418" w:right="1418" w:bottom="1418" w:left="1701" w:header="709" w:footer="709" w:gutter="0"/>
       <w:cols w:space="708"/>
@@ -5153,7 +6443,6 @@
     <w:next w:val="Norml"/>
     <w:link w:val="Cmsor3Char"/>
     <w:uiPriority w:val="9"/>
-    <w:semiHidden/>
     <w:unhideWhenUsed/>
     <w:qFormat/>
     <w:rsid w:val="003D1BE1"/>
@@ -5336,7 +6625,6 @@
   <w:style w:type="character" w:default="1" w:styleId="Bekezdsalapbettpusa">
     <w:name w:val="Default Paragraph Font"/>
     <w:uiPriority w:val="1"/>
-    <w:semiHidden/>
     <w:unhideWhenUsed/>
   </w:style>
   <w:style w:type="table" w:default="1" w:styleId="Normltblzat">
@@ -5391,7 +6679,6 @@
     <w:basedOn w:val="Bekezdsalapbettpusa"/>
     <w:link w:val="Cmsor3"/>
     <w:uiPriority w:val="9"/>
-    <w:semiHidden/>
     <w:rsid w:val="003D1BE1"/>
     <w:rPr>
       <w:rFonts w:asciiTheme="majorHAnsi" w:eastAsiaTheme="majorEastAsia" w:hAnsiTheme="majorHAnsi" w:cstheme="majorBidi"/>
@@ -5667,6 +6954,19 @@
       <w:sz w:val="20"/>
       <w:szCs w:val="20"/>
     </w:rPr>
+  </w:style>
+  <w:style w:type="paragraph" w:styleId="TJ3">
+    <w:name w:val="toc 3"/>
+    <w:basedOn w:val="Norml"/>
+    <w:next w:val="Norml"/>
+    <w:autoRedefine/>
+    <w:uiPriority w:val="39"/>
+    <w:unhideWhenUsed/>
+    <w:rsid w:val="004F718D"/>
+    <w:pPr>
+      <w:spacing w:after="100"/>
+      <w:ind w:left="480"/>
+    </w:pPr>
   </w:style>
 </w:styles>
 </file>

</xml_diff>